<commit_message>
Class 02-02-2024, shall revise explanation of the quatile
</commit_message>
<xml_diff>
--- a/Estadística/Descriptive Statistics.docx
+++ b/Estadística/Descriptive Statistics.docx
@@ -561,10 +561,8 @@
               <w:tab w:val="right" w:leader="dot" w:pos="8494"/>
             </w:tabs>
             <w:rPr>
-              <w:rFonts w:ascii="Times New Roman" w:eastAsiaTheme="minorEastAsia" w:hAnsi="Times New Roman" w:cs="Times New Roman"/>
+              <w:rFonts w:eastAsiaTheme="minorEastAsia"/>
               <w:noProof/>
-              <w:sz w:val="28"/>
-              <w:szCs w:val="28"/>
               <w:lang w:eastAsia="es-ES"/>
             </w:rPr>
           </w:pPr>
@@ -592,24 +590,20 @@
             </w:rPr>
             <w:fldChar w:fldCharType="separate"/>
           </w:r>
-          <w:hyperlink w:anchor="_Toc157504258" w:history="1">
+          <w:hyperlink w:anchor="_Toc157762824" w:history="1">
             <w:r>
               <w:rPr>
                 <w:rStyle w:val="Hyperlink"/>
                 <w:rFonts w:ascii="Times New Roman" w:hAnsi="Times New Roman" w:cs="Times New Roman"/>
                 <w:noProof/>
-                <w:sz w:val="28"/>
-                <w:szCs w:val="28"/>
                 <w:lang w:val="en-GB"/>
               </w:rPr>
               <w:t>1.</w:t>
             </w:r>
             <w:r>
               <w:rPr>
-                <w:rFonts w:ascii="Times New Roman" w:eastAsiaTheme="minorEastAsia" w:hAnsi="Times New Roman" w:cs="Times New Roman"/>
-                <w:noProof/>
-                <w:sz w:val="28"/>
-                <w:szCs w:val="28"/>
+                <w:rFonts w:eastAsiaTheme="minorEastAsia"/>
+                <w:noProof/>
                 <w:lang w:eastAsia="es-ES"/>
               </w:rPr>
               <w:tab/>
@@ -619,78 +613,55 @@
                 <w:rStyle w:val="Hyperlink"/>
                 <w:rFonts w:ascii="Times New Roman" w:hAnsi="Times New Roman" w:cs="Times New Roman"/>
                 <w:noProof/>
-                <w:sz w:val="28"/>
-                <w:szCs w:val="28"/>
                 <w:lang w:val="en-GB"/>
               </w:rPr>
               <w:t>Definition:</w:t>
             </w:r>
             <w:r>
               <w:rPr>
-                <w:rFonts w:ascii="Times New Roman" w:hAnsi="Times New Roman" w:cs="Times New Roman"/>
-                <w:noProof/>
-                <w:webHidden/>
-                <w:sz w:val="28"/>
-                <w:szCs w:val="28"/>
+                <w:noProof/>
+                <w:webHidden/>
               </w:rPr>
               <w:tab/>
             </w:r>
             <w:r>
               <w:rPr>
-                <w:rFonts w:ascii="Times New Roman" w:hAnsi="Times New Roman" w:cs="Times New Roman"/>
-                <w:noProof/>
-                <w:webHidden/>
-                <w:sz w:val="28"/>
-                <w:szCs w:val="28"/>
+                <w:noProof/>
+                <w:webHidden/>
               </w:rPr>
               <w:fldChar w:fldCharType="begin"/>
             </w:r>
             <w:r>
               <w:rPr>
-                <w:rFonts w:ascii="Times New Roman" w:hAnsi="Times New Roman" w:cs="Times New Roman"/>
-                <w:noProof/>
-                <w:webHidden/>
-                <w:sz w:val="28"/>
-                <w:szCs w:val="28"/>
-              </w:rPr>
-              <w:instrText xml:space="preserve"> PAGEREF _Toc157504258 \h </w:instrText>
-            </w:r>
-            <w:r>
-              <w:rPr>
-                <w:rFonts w:ascii="Times New Roman" w:hAnsi="Times New Roman" w:cs="Times New Roman"/>
-                <w:noProof/>
-                <w:webHidden/>
-                <w:sz w:val="28"/>
-                <w:szCs w:val="28"/>
-              </w:rPr>
-            </w:r>
-            <w:r>
-              <w:rPr>
-                <w:rFonts w:ascii="Times New Roman" w:hAnsi="Times New Roman" w:cs="Times New Roman"/>
-                <w:noProof/>
-                <w:webHidden/>
-                <w:sz w:val="28"/>
-                <w:szCs w:val="28"/>
+                <w:noProof/>
+                <w:webHidden/>
+              </w:rPr>
+              <w:instrText xml:space="preserve"> PAGEREF _Toc157762824 \h </w:instrText>
+            </w:r>
+            <w:r>
+              <w:rPr>
+                <w:noProof/>
+                <w:webHidden/>
+              </w:rPr>
+            </w:r>
+            <w:r>
+              <w:rPr>
+                <w:noProof/>
+                <w:webHidden/>
               </w:rPr>
               <w:fldChar w:fldCharType="separate"/>
             </w:r>
             <w:r>
               <w:rPr>
-                <w:rFonts w:ascii="Times New Roman" w:hAnsi="Times New Roman" w:cs="Times New Roman"/>
-                <w:noProof/>
-                <w:webHidden/>
-                <w:sz w:val="28"/>
-                <w:szCs w:val="28"/>
+                <w:noProof/>
+                <w:webHidden/>
               </w:rPr>
               <w:t>3</w:t>
             </w:r>
             <w:r>
               <w:rPr>
-                <w:rFonts w:ascii="Times New Roman" w:hAnsi="Times New Roman" w:cs="Times New Roman"/>
-                <w:noProof/>
-                <w:webHidden/>
-                <w:sz w:val="28"/>
-                <w:szCs w:val="28"/>
+                <w:noProof/>
+                <w:webHidden/>
               </w:rPr>
               <w:fldChar w:fldCharType="end"/>
             </w:r>
@@ -704,31 +675,25 @@
               <w:tab w:val="right" w:leader="dot" w:pos="8494"/>
             </w:tabs>
             <w:rPr>
-              <w:rFonts w:ascii="Times New Roman" w:eastAsiaTheme="minorEastAsia" w:hAnsi="Times New Roman" w:cs="Times New Roman"/>
+              <w:rFonts w:eastAsiaTheme="minorEastAsia"/>
               <w:noProof/>
-              <w:sz w:val="28"/>
-              <w:szCs w:val="28"/>
               <w:lang w:eastAsia="es-ES"/>
             </w:rPr>
           </w:pPr>
-          <w:hyperlink w:anchor="_Toc157504259" w:history="1">
+          <w:hyperlink w:anchor="_Toc157762825" w:history="1">
             <w:r>
               <w:rPr>
                 <w:rStyle w:val="Hyperlink"/>
                 <w:rFonts w:ascii="Times New Roman" w:hAnsi="Times New Roman" w:cs="Times New Roman"/>
                 <w:noProof/>
-                <w:sz w:val="28"/>
-                <w:szCs w:val="28"/>
                 <w:lang w:val="en-GB"/>
               </w:rPr>
               <w:t>2.</w:t>
             </w:r>
             <w:r>
               <w:rPr>
-                <w:rFonts w:ascii="Times New Roman" w:eastAsiaTheme="minorEastAsia" w:hAnsi="Times New Roman" w:cs="Times New Roman"/>
-                <w:noProof/>
-                <w:sz w:val="28"/>
-                <w:szCs w:val="28"/>
+                <w:rFonts w:eastAsiaTheme="minorEastAsia"/>
+                <w:noProof/>
                 <w:lang w:eastAsia="es-ES"/>
               </w:rPr>
               <w:tab/>
@@ -738,78 +703,55 @@
                 <w:rStyle w:val="Hyperlink"/>
                 <w:rFonts w:ascii="Times New Roman" w:hAnsi="Times New Roman" w:cs="Times New Roman"/>
                 <w:noProof/>
-                <w:sz w:val="28"/>
-                <w:szCs w:val="28"/>
                 <w:lang w:val="en-GB"/>
               </w:rPr>
               <w:t>Types of Variables</w:t>
             </w:r>
             <w:r>
               <w:rPr>
-                <w:rFonts w:ascii="Times New Roman" w:hAnsi="Times New Roman" w:cs="Times New Roman"/>
-                <w:noProof/>
-                <w:webHidden/>
-                <w:sz w:val="28"/>
-                <w:szCs w:val="28"/>
+                <w:noProof/>
+                <w:webHidden/>
               </w:rPr>
               <w:tab/>
             </w:r>
             <w:r>
               <w:rPr>
-                <w:rFonts w:ascii="Times New Roman" w:hAnsi="Times New Roman" w:cs="Times New Roman"/>
-                <w:noProof/>
-                <w:webHidden/>
-                <w:sz w:val="28"/>
-                <w:szCs w:val="28"/>
+                <w:noProof/>
+                <w:webHidden/>
               </w:rPr>
               <w:fldChar w:fldCharType="begin"/>
             </w:r>
             <w:r>
               <w:rPr>
-                <w:rFonts w:ascii="Times New Roman" w:hAnsi="Times New Roman" w:cs="Times New Roman"/>
-                <w:noProof/>
-                <w:webHidden/>
-                <w:sz w:val="28"/>
-                <w:szCs w:val="28"/>
-              </w:rPr>
-              <w:instrText xml:space="preserve"> PAGEREF _Toc157504259 \h </w:instrText>
-            </w:r>
-            <w:r>
-              <w:rPr>
-                <w:rFonts w:ascii="Times New Roman" w:hAnsi="Times New Roman" w:cs="Times New Roman"/>
-                <w:noProof/>
-                <w:webHidden/>
-                <w:sz w:val="28"/>
-                <w:szCs w:val="28"/>
-              </w:rPr>
-            </w:r>
-            <w:r>
-              <w:rPr>
-                <w:rFonts w:ascii="Times New Roman" w:hAnsi="Times New Roman" w:cs="Times New Roman"/>
-                <w:noProof/>
-                <w:webHidden/>
-                <w:sz w:val="28"/>
-                <w:szCs w:val="28"/>
+                <w:noProof/>
+                <w:webHidden/>
+              </w:rPr>
+              <w:instrText xml:space="preserve"> PAGEREF _Toc157762825 \h </w:instrText>
+            </w:r>
+            <w:r>
+              <w:rPr>
+                <w:noProof/>
+                <w:webHidden/>
+              </w:rPr>
+            </w:r>
+            <w:r>
+              <w:rPr>
+                <w:noProof/>
+                <w:webHidden/>
               </w:rPr>
               <w:fldChar w:fldCharType="separate"/>
             </w:r>
             <w:r>
               <w:rPr>
-                <w:rFonts w:ascii="Times New Roman" w:hAnsi="Times New Roman" w:cs="Times New Roman"/>
-                <w:noProof/>
-                <w:webHidden/>
-                <w:sz w:val="28"/>
-                <w:szCs w:val="28"/>
+                <w:noProof/>
+                <w:webHidden/>
               </w:rPr>
               <w:t>4</w:t>
             </w:r>
             <w:r>
               <w:rPr>
-                <w:rFonts w:ascii="Times New Roman" w:hAnsi="Times New Roman" w:cs="Times New Roman"/>
-                <w:noProof/>
-                <w:webHidden/>
-                <w:sz w:val="28"/>
-                <w:szCs w:val="28"/>
+                <w:noProof/>
+                <w:webHidden/>
               </w:rPr>
               <w:fldChar w:fldCharType="end"/>
             </w:r>
@@ -819,116 +761,69 @@
           <w:pPr>
             <w:pStyle w:val="TOC2"/>
             <w:tabs>
-              <w:tab w:val="left" w:pos="880"/>
               <w:tab w:val="right" w:leader="dot" w:pos="8494"/>
             </w:tabs>
             <w:rPr>
-              <w:rFonts w:ascii="Times New Roman" w:eastAsiaTheme="minorEastAsia" w:hAnsi="Times New Roman" w:cs="Times New Roman"/>
+              <w:rFonts w:eastAsiaTheme="minorEastAsia"/>
               <w:noProof/>
-              <w:sz w:val="28"/>
-              <w:szCs w:val="28"/>
               <w:lang w:eastAsia="es-ES"/>
             </w:rPr>
           </w:pPr>
-          <w:hyperlink w:anchor="_Toc157504260" w:history="1">
+          <w:hyperlink w:anchor="_Toc157762826" w:history="1">
             <w:r>
               <w:rPr>
                 <w:rStyle w:val="Hyperlink"/>
                 <w:rFonts w:ascii="Times New Roman" w:hAnsi="Times New Roman" w:cs="Times New Roman"/>
                 <w:noProof/>
-                <w:sz w:val="28"/>
-                <w:szCs w:val="28"/>
                 <w:lang w:val="en-GB"/>
               </w:rPr>
-              <w:t>2.1</w:t>
-            </w:r>
-            <w:r>
-              <w:rPr>
-                <w:rFonts w:ascii="Times New Roman" w:eastAsiaTheme="minorEastAsia" w:hAnsi="Times New Roman" w:cs="Times New Roman"/>
-                <w:noProof/>
-                <w:sz w:val="28"/>
-                <w:szCs w:val="28"/>
-                <w:lang w:eastAsia="es-ES"/>
+              <w:t>2.1 Quantitative variables:</w:t>
+            </w:r>
+            <w:r>
+              <w:rPr>
+                <w:noProof/>
+                <w:webHidden/>
               </w:rPr>
               <w:tab/>
             </w:r>
             <w:r>
               <w:rPr>
-                <w:rStyle w:val="Hyperlink"/>
-                <w:rFonts w:ascii="Times New Roman" w:hAnsi="Times New Roman" w:cs="Times New Roman"/>
-                <w:noProof/>
-                <w:sz w:val="28"/>
-                <w:szCs w:val="28"/>
-                <w:lang w:val="en-GB"/>
-              </w:rPr>
-              <w:t>Quantitative variables:</w:t>
-            </w:r>
-            <w:r>
-              <w:rPr>
-                <w:rFonts w:ascii="Times New Roman" w:hAnsi="Times New Roman" w:cs="Times New Roman"/>
-                <w:noProof/>
-                <w:webHidden/>
-                <w:sz w:val="28"/>
-                <w:szCs w:val="28"/>
-              </w:rPr>
-              <w:tab/>
-            </w:r>
-            <w:r>
-              <w:rPr>
-                <w:rFonts w:ascii="Times New Roman" w:hAnsi="Times New Roman" w:cs="Times New Roman"/>
-                <w:noProof/>
-                <w:webHidden/>
-                <w:sz w:val="28"/>
-                <w:szCs w:val="28"/>
+                <w:noProof/>
+                <w:webHidden/>
               </w:rPr>
               <w:fldChar w:fldCharType="begin"/>
             </w:r>
             <w:r>
               <w:rPr>
-                <w:rFonts w:ascii="Times New Roman" w:hAnsi="Times New Roman" w:cs="Times New Roman"/>
-                <w:noProof/>
-                <w:webHidden/>
-                <w:sz w:val="28"/>
-                <w:szCs w:val="28"/>
-              </w:rPr>
-              <w:instrText xml:space="preserve"> PAGEREF _Toc157504260 \h </w:instrText>
-            </w:r>
-            <w:r>
-              <w:rPr>
-                <w:rFonts w:ascii="Times New Roman" w:hAnsi="Times New Roman" w:cs="Times New Roman"/>
-                <w:noProof/>
-                <w:webHidden/>
-                <w:sz w:val="28"/>
-                <w:szCs w:val="28"/>
-              </w:rPr>
-            </w:r>
-            <w:r>
-              <w:rPr>
-                <w:rFonts w:ascii="Times New Roman" w:hAnsi="Times New Roman" w:cs="Times New Roman"/>
-                <w:noProof/>
-                <w:webHidden/>
-                <w:sz w:val="28"/>
-                <w:szCs w:val="28"/>
+                <w:noProof/>
+                <w:webHidden/>
+              </w:rPr>
+              <w:instrText xml:space="preserve"> PAGEREF _Toc157762826 \h </w:instrText>
+            </w:r>
+            <w:r>
+              <w:rPr>
+                <w:noProof/>
+                <w:webHidden/>
+              </w:rPr>
+            </w:r>
+            <w:r>
+              <w:rPr>
+                <w:noProof/>
+                <w:webHidden/>
               </w:rPr>
               <w:fldChar w:fldCharType="separate"/>
             </w:r>
             <w:r>
               <w:rPr>
-                <w:rFonts w:ascii="Times New Roman" w:hAnsi="Times New Roman" w:cs="Times New Roman"/>
-                <w:noProof/>
-                <w:webHidden/>
-                <w:sz w:val="28"/>
-                <w:szCs w:val="28"/>
+                <w:noProof/>
+                <w:webHidden/>
               </w:rPr>
               <w:t>4</w:t>
             </w:r>
             <w:r>
               <w:rPr>
-                <w:rFonts w:ascii="Times New Roman" w:hAnsi="Times New Roman" w:cs="Times New Roman"/>
-                <w:noProof/>
-                <w:webHidden/>
-                <w:sz w:val="28"/>
-                <w:szCs w:val="28"/>
+                <w:noProof/>
+                <w:webHidden/>
               </w:rPr>
               <w:fldChar w:fldCharType="end"/>
             </w:r>
@@ -941,91 +836,66 @@
               <w:tab w:val="right" w:leader="dot" w:pos="8494"/>
             </w:tabs>
             <w:rPr>
-              <w:rFonts w:ascii="Times New Roman" w:eastAsiaTheme="minorEastAsia" w:hAnsi="Times New Roman" w:cs="Times New Roman"/>
+              <w:rFonts w:eastAsiaTheme="minorEastAsia"/>
               <w:noProof/>
-              <w:sz w:val="28"/>
-              <w:szCs w:val="28"/>
               <w:lang w:eastAsia="es-ES"/>
             </w:rPr>
           </w:pPr>
-          <w:hyperlink w:anchor="_Toc157504261" w:history="1">
+          <w:hyperlink w:anchor="_Toc157762827" w:history="1">
             <w:r>
               <w:rPr>
                 <w:rStyle w:val="Hyperlink"/>
                 <w:rFonts w:ascii="Times New Roman" w:hAnsi="Times New Roman" w:cs="Times New Roman"/>
                 <w:noProof/>
-                <w:sz w:val="28"/>
-                <w:szCs w:val="28"/>
                 <w:lang w:val="en-GB"/>
               </w:rPr>
               <w:t>2.1.1 Discrete:</w:t>
             </w:r>
             <w:r>
               <w:rPr>
-                <w:rFonts w:ascii="Times New Roman" w:hAnsi="Times New Roman" w:cs="Times New Roman"/>
-                <w:noProof/>
-                <w:webHidden/>
-                <w:sz w:val="28"/>
-                <w:szCs w:val="28"/>
+                <w:noProof/>
+                <w:webHidden/>
               </w:rPr>
               <w:tab/>
             </w:r>
             <w:r>
               <w:rPr>
-                <w:rFonts w:ascii="Times New Roman" w:hAnsi="Times New Roman" w:cs="Times New Roman"/>
-                <w:noProof/>
-                <w:webHidden/>
-                <w:sz w:val="28"/>
-                <w:szCs w:val="28"/>
+                <w:noProof/>
+                <w:webHidden/>
               </w:rPr>
               <w:fldChar w:fldCharType="begin"/>
             </w:r>
             <w:r>
               <w:rPr>
-                <w:rFonts w:ascii="Times New Roman" w:hAnsi="Times New Roman" w:cs="Times New Roman"/>
-                <w:noProof/>
-                <w:webHidden/>
-                <w:sz w:val="28"/>
-                <w:szCs w:val="28"/>
-              </w:rPr>
-              <w:instrText xml:space="preserve"> PAGEREF _Toc157504261 \h </w:instrText>
-            </w:r>
-            <w:r>
-              <w:rPr>
-                <w:rFonts w:ascii="Times New Roman" w:hAnsi="Times New Roman" w:cs="Times New Roman"/>
-                <w:noProof/>
-                <w:webHidden/>
-                <w:sz w:val="28"/>
-                <w:szCs w:val="28"/>
-              </w:rPr>
-            </w:r>
-            <w:r>
-              <w:rPr>
-                <w:rFonts w:ascii="Times New Roman" w:hAnsi="Times New Roman" w:cs="Times New Roman"/>
-                <w:noProof/>
-                <w:webHidden/>
-                <w:sz w:val="28"/>
-                <w:szCs w:val="28"/>
+                <w:noProof/>
+                <w:webHidden/>
+              </w:rPr>
+              <w:instrText xml:space="preserve"> PAGEREF _Toc157762827 \h </w:instrText>
+            </w:r>
+            <w:r>
+              <w:rPr>
+                <w:noProof/>
+                <w:webHidden/>
+              </w:rPr>
+            </w:r>
+            <w:r>
+              <w:rPr>
+                <w:noProof/>
+                <w:webHidden/>
               </w:rPr>
               <w:fldChar w:fldCharType="separate"/>
             </w:r>
             <w:r>
               <w:rPr>
-                <w:rFonts w:ascii="Times New Roman" w:hAnsi="Times New Roman" w:cs="Times New Roman"/>
-                <w:noProof/>
-                <w:webHidden/>
-                <w:sz w:val="28"/>
-                <w:szCs w:val="28"/>
+                <w:noProof/>
+                <w:webHidden/>
               </w:rPr>
               <w:t>4</w:t>
             </w:r>
             <w:r>
               <w:rPr>
-                <w:rFonts w:ascii="Times New Roman" w:hAnsi="Times New Roman" w:cs="Times New Roman"/>
-                <w:noProof/>
-                <w:webHidden/>
-                <w:sz w:val="28"/>
-                <w:szCs w:val="28"/>
+                <w:noProof/>
+                <w:webHidden/>
               </w:rPr>
               <w:fldChar w:fldCharType="end"/>
             </w:r>
@@ -1038,91 +908,66 @@
               <w:tab w:val="right" w:leader="dot" w:pos="8494"/>
             </w:tabs>
             <w:rPr>
-              <w:rFonts w:ascii="Times New Roman" w:eastAsiaTheme="minorEastAsia" w:hAnsi="Times New Roman" w:cs="Times New Roman"/>
+              <w:rFonts w:eastAsiaTheme="minorEastAsia"/>
               <w:noProof/>
-              <w:sz w:val="28"/>
-              <w:szCs w:val="28"/>
               <w:lang w:eastAsia="es-ES"/>
             </w:rPr>
           </w:pPr>
-          <w:hyperlink w:anchor="_Toc157504262" w:history="1">
+          <w:hyperlink w:anchor="_Toc157762828" w:history="1">
             <w:r>
               <w:rPr>
                 <w:rStyle w:val="Hyperlink"/>
                 <w:rFonts w:ascii="Times New Roman" w:hAnsi="Times New Roman" w:cs="Times New Roman"/>
                 <w:noProof/>
-                <w:sz w:val="28"/>
-                <w:szCs w:val="28"/>
                 <w:lang w:val="en-GB"/>
               </w:rPr>
               <w:t>2.1.2 Continuous:</w:t>
             </w:r>
             <w:r>
               <w:rPr>
-                <w:rFonts w:ascii="Times New Roman" w:hAnsi="Times New Roman" w:cs="Times New Roman"/>
-                <w:noProof/>
-                <w:webHidden/>
-                <w:sz w:val="28"/>
-                <w:szCs w:val="28"/>
+                <w:noProof/>
+                <w:webHidden/>
               </w:rPr>
               <w:tab/>
             </w:r>
             <w:r>
               <w:rPr>
-                <w:rFonts w:ascii="Times New Roman" w:hAnsi="Times New Roman" w:cs="Times New Roman"/>
-                <w:noProof/>
-                <w:webHidden/>
-                <w:sz w:val="28"/>
-                <w:szCs w:val="28"/>
+                <w:noProof/>
+                <w:webHidden/>
               </w:rPr>
               <w:fldChar w:fldCharType="begin"/>
             </w:r>
             <w:r>
               <w:rPr>
-                <w:rFonts w:ascii="Times New Roman" w:hAnsi="Times New Roman" w:cs="Times New Roman"/>
-                <w:noProof/>
-                <w:webHidden/>
-                <w:sz w:val="28"/>
-                <w:szCs w:val="28"/>
-              </w:rPr>
-              <w:instrText xml:space="preserve"> PAGEREF _Toc157504262 \h </w:instrText>
-            </w:r>
-            <w:r>
-              <w:rPr>
-                <w:rFonts w:ascii="Times New Roman" w:hAnsi="Times New Roman" w:cs="Times New Roman"/>
-                <w:noProof/>
-                <w:webHidden/>
-                <w:sz w:val="28"/>
-                <w:szCs w:val="28"/>
-              </w:rPr>
-            </w:r>
-            <w:r>
-              <w:rPr>
-                <w:rFonts w:ascii="Times New Roman" w:hAnsi="Times New Roman" w:cs="Times New Roman"/>
-                <w:noProof/>
-                <w:webHidden/>
-                <w:sz w:val="28"/>
-                <w:szCs w:val="28"/>
+                <w:noProof/>
+                <w:webHidden/>
+              </w:rPr>
+              <w:instrText xml:space="preserve"> PAGEREF _Toc157762828 \h </w:instrText>
+            </w:r>
+            <w:r>
+              <w:rPr>
+                <w:noProof/>
+                <w:webHidden/>
+              </w:rPr>
+            </w:r>
+            <w:r>
+              <w:rPr>
+                <w:noProof/>
+                <w:webHidden/>
               </w:rPr>
               <w:fldChar w:fldCharType="separate"/>
             </w:r>
             <w:r>
               <w:rPr>
-                <w:rFonts w:ascii="Times New Roman" w:hAnsi="Times New Roman" w:cs="Times New Roman"/>
-                <w:noProof/>
-                <w:webHidden/>
-                <w:sz w:val="28"/>
-                <w:szCs w:val="28"/>
+                <w:noProof/>
+                <w:webHidden/>
               </w:rPr>
               <w:t>4</w:t>
             </w:r>
             <w:r>
               <w:rPr>
-                <w:rFonts w:ascii="Times New Roman" w:hAnsi="Times New Roman" w:cs="Times New Roman"/>
-                <w:noProof/>
-                <w:webHidden/>
-                <w:sz w:val="28"/>
-                <w:szCs w:val="28"/>
+                <w:noProof/>
+                <w:webHidden/>
               </w:rPr>
               <w:fldChar w:fldCharType="end"/>
             </w:r>
@@ -1135,91 +980,66 @@
               <w:tab w:val="right" w:leader="dot" w:pos="8494"/>
             </w:tabs>
             <w:rPr>
-              <w:rFonts w:ascii="Times New Roman" w:eastAsiaTheme="minorEastAsia" w:hAnsi="Times New Roman" w:cs="Times New Roman"/>
+              <w:rFonts w:eastAsiaTheme="minorEastAsia"/>
               <w:noProof/>
-              <w:sz w:val="28"/>
-              <w:szCs w:val="28"/>
               <w:lang w:eastAsia="es-ES"/>
             </w:rPr>
           </w:pPr>
-          <w:hyperlink w:anchor="_Toc157504263" w:history="1">
+          <w:hyperlink w:anchor="_Toc157762829" w:history="1">
             <w:r>
               <w:rPr>
                 <w:rStyle w:val="Hyperlink"/>
                 <w:rFonts w:ascii="Times New Roman" w:hAnsi="Times New Roman" w:cs="Times New Roman"/>
                 <w:noProof/>
-                <w:sz w:val="28"/>
-                <w:szCs w:val="28"/>
                 <w:lang w:val="en-GB"/>
               </w:rPr>
               <w:t>2.2 Qualitative variables:</w:t>
             </w:r>
             <w:r>
               <w:rPr>
-                <w:rFonts w:ascii="Times New Roman" w:hAnsi="Times New Roman" w:cs="Times New Roman"/>
-                <w:noProof/>
-                <w:webHidden/>
-                <w:sz w:val="28"/>
-                <w:szCs w:val="28"/>
+                <w:noProof/>
+                <w:webHidden/>
               </w:rPr>
               <w:tab/>
             </w:r>
             <w:r>
               <w:rPr>
-                <w:rFonts w:ascii="Times New Roman" w:hAnsi="Times New Roman" w:cs="Times New Roman"/>
-                <w:noProof/>
-                <w:webHidden/>
-                <w:sz w:val="28"/>
-                <w:szCs w:val="28"/>
+                <w:noProof/>
+                <w:webHidden/>
               </w:rPr>
               <w:fldChar w:fldCharType="begin"/>
             </w:r>
             <w:r>
               <w:rPr>
-                <w:rFonts w:ascii="Times New Roman" w:hAnsi="Times New Roman" w:cs="Times New Roman"/>
-                <w:noProof/>
-                <w:webHidden/>
-                <w:sz w:val="28"/>
-                <w:szCs w:val="28"/>
-              </w:rPr>
-              <w:instrText xml:space="preserve"> PAGEREF _Toc157504263 \h </w:instrText>
-            </w:r>
-            <w:r>
-              <w:rPr>
-                <w:rFonts w:ascii="Times New Roman" w:hAnsi="Times New Roman" w:cs="Times New Roman"/>
-                <w:noProof/>
-                <w:webHidden/>
-                <w:sz w:val="28"/>
-                <w:szCs w:val="28"/>
-              </w:rPr>
-            </w:r>
-            <w:r>
-              <w:rPr>
-                <w:rFonts w:ascii="Times New Roman" w:hAnsi="Times New Roman" w:cs="Times New Roman"/>
-                <w:noProof/>
-                <w:webHidden/>
-                <w:sz w:val="28"/>
-                <w:szCs w:val="28"/>
+                <w:noProof/>
+                <w:webHidden/>
+              </w:rPr>
+              <w:instrText xml:space="preserve"> PAGEREF _Toc157762829 \h </w:instrText>
+            </w:r>
+            <w:r>
+              <w:rPr>
+                <w:noProof/>
+                <w:webHidden/>
+              </w:rPr>
+            </w:r>
+            <w:r>
+              <w:rPr>
+                <w:noProof/>
+                <w:webHidden/>
               </w:rPr>
               <w:fldChar w:fldCharType="separate"/>
             </w:r>
             <w:r>
               <w:rPr>
-                <w:rFonts w:ascii="Times New Roman" w:hAnsi="Times New Roman" w:cs="Times New Roman"/>
-                <w:noProof/>
-                <w:webHidden/>
-                <w:sz w:val="28"/>
-                <w:szCs w:val="28"/>
+                <w:noProof/>
+                <w:webHidden/>
               </w:rPr>
               <w:t>4</w:t>
             </w:r>
             <w:r>
               <w:rPr>
-                <w:rFonts w:ascii="Times New Roman" w:hAnsi="Times New Roman" w:cs="Times New Roman"/>
-                <w:noProof/>
-                <w:webHidden/>
-                <w:sz w:val="28"/>
-                <w:szCs w:val="28"/>
+                <w:noProof/>
+                <w:webHidden/>
               </w:rPr>
               <w:fldChar w:fldCharType="end"/>
             </w:r>
@@ -1232,91 +1052,66 @@
               <w:tab w:val="right" w:leader="dot" w:pos="8494"/>
             </w:tabs>
             <w:rPr>
-              <w:rFonts w:ascii="Times New Roman" w:eastAsiaTheme="minorEastAsia" w:hAnsi="Times New Roman" w:cs="Times New Roman"/>
+              <w:rFonts w:eastAsiaTheme="minorEastAsia"/>
               <w:noProof/>
-              <w:sz w:val="28"/>
-              <w:szCs w:val="28"/>
               <w:lang w:eastAsia="es-ES"/>
             </w:rPr>
           </w:pPr>
-          <w:hyperlink w:anchor="_Toc157504264" w:history="1">
+          <w:hyperlink w:anchor="_Toc157762830" w:history="1">
             <w:r>
               <w:rPr>
                 <w:rStyle w:val="Hyperlink"/>
                 <w:rFonts w:ascii="Times New Roman" w:hAnsi="Times New Roman" w:cs="Times New Roman"/>
                 <w:noProof/>
-                <w:sz w:val="28"/>
-                <w:szCs w:val="28"/>
                 <w:lang w:val="en-GB"/>
               </w:rPr>
               <w:t>2.2.1 Categorical:</w:t>
             </w:r>
             <w:r>
               <w:rPr>
-                <w:rFonts w:ascii="Times New Roman" w:hAnsi="Times New Roman" w:cs="Times New Roman"/>
-                <w:noProof/>
-                <w:webHidden/>
-                <w:sz w:val="28"/>
-                <w:szCs w:val="28"/>
+                <w:noProof/>
+                <w:webHidden/>
               </w:rPr>
               <w:tab/>
             </w:r>
             <w:r>
               <w:rPr>
-                <w:rFonts w:ascii="Times New Roman" w:hAnsi="Times New Roman" w:cs="Times New Roman"/>
-                <w:noProof/>
-                <w:webHidden/>
-                <w:sz w:val="28"/>
-                <w:szCs w:val="28"/>
+                <w:noProof/>
+                <w:webHidden/>
               </w:rPr>
               <w:fldChar w:fldCharType="begin"/>
             </w:r>
             <w:r>
               <w:rPr>
-                <w:rFonts w:ascii="Times New Roman" w:hAnsi="Times New Roman" w:cs="Times New Roman"/>
-                <w:noProof/>
-                <w:webHidden/>
-                <w:sz w:val="28"/>
-                <w:szCs w:val="28"/>
-              </w:rPr>
-              <w:instrText xml:space="preserve"> PAGEREF _Toc157504264 \h </w:instrText>
-            </w:r>
-            <w:r>
-              <w:rPr>
-                <w:rFonts w:ascii="Times New Roman" w:hAnsi="Times New Roman" w:cs="Times New Roman"/>
-                <w:noProof/>
-                <w:webHidden/>
-                <w:sz w:val="28"/>
-                <w:szCs w:val="28"/>
-              </w:rPr>
-            </w:r>
-            <w:r>
-              <w:rPr>
-                <w:rFonts w:ascii="Times New Roman" w:hAnsi="Times New Roman" w:cs="Times New Roman"/>
-                <w:noProof/>
-                <w:webHidden/>
-                <w:sz w:val="28"/>
-                <w:szCs w:val="28"/>
+                <w:noProof/>
+                <w:webHidden/>
+              </w:rPr>
+              <w:instrText xml:space="preserve"> PAGEREF _Toc157762830 \h </w:instrText>
+            </w:r>
+            <w:r>
+              <w:rPr>
+                <w:noProof/>
+                <w:webHidden/>
+              </w:rPr>
+            </w:r>
+            <w:r>
+              <w:rPr>
+                <w:noProof/>
+                <w:webHidden/>
               </w:rPr>
               <w:fldChar w:fldCharType="separate"/>
             </w:r>
             <w:r>
               <w:rPr>
-                <w:rFonts w:ascii="Times New Roman" w:hAnsi="Times New Roman" w:cs="Times New Roman"/>
-                <w:noProof/>
-                <w:webHidden/>
-                <w:sz w:val="28"/>
-                <w:szCs w:val="28"/>
+                <w:noProof/>
+                <w:webHidden/>
               </w:rPr>
               <w:t>4</w:t>
             </w:r>
             <w:r>
               <w:rPr>
-                <w:rFonts w:ascii="Times New Roman" w:hAnsi="Times New Roman" w:cs="Times New Roman"/>
-                <w:noProof/>
-                <w:webHidden/>
-                <w:sz w:val="28"/>
-                <w:szCs w:val="28"/>
+                <w:noProof/>
+                <w:webHidden/>
               </w:rPr>
               <w:fldChar w:fldCharType="end"/>
             </w:r>
@@ -1329,91 +1124,66 @@
               <w:tab w:val="right" w:leader="dot" w:pos="8494"/>
             </w:tabs>
             <w:rPr>
-              <w:rFonts w:ascii="Times New Roman" w:eastAsiaTheme="minorEastAsia" w:hAnsi="Times New Roman" w:cs="Times New Roman"/>
+              <w:rFonts w:eastAsiaTheme="minorEastAsia"/>
               <w:noProof/>
-              <w:sz w:val="28"/>
-              <w:szCs w:val="28"/>
               <w:lang w:eastAsia="es-ES"/>
             </w:rPr>
           </w:pPr>
-          <w:hyperlink w:anchor="_Toc157504265" w:history="1">
+          <w:hyperlink w:anchor="_Toc157762831" w:history="1">
             <w:r>
               <w:rPr>
                 <w:rStyle w:val="Hyperlink"/>
                 <w:rFonts w:ascii="Times New Roman" w:hAnsi="Times New Roman" w:cs="Times New Roman"/>
                 <w:noProof/>
-                <w:sz w:val="28"/>
-                <w:szCs w:val="28"/>
                 <w:lang w:val="en-GB"/>
               </w:rPr>
               <w:t>2.2.2 Ordinal:</w:t>
             </w:r>
             <w:r>
               <w:rPr>
-                <w:rFonts w:ascii="Times New Roman" w:hAnsi="Times New Roman" w:cs="Times New Roman"/>
-                <w:noProof/>
-                <w:webHidden/>
-                <w:sz w:val="28"/>
-                <w:szCs w:val="28"/>
+                <w:noProof/>
+                <w:webHidden/>
               </w:rPr>
               <w:tab/>
             </w:r>
             <w:r>
               <w:rPr>
-                <w:rFonts w:ascii="Times New Roman" w:hAnsi="Times New Roman" w:cs="Times New Roman"/>
-                <w:noProof/>
-                <w:webHidden/>
-                <w:sz w:val="28"/>
-                <w:szCs w:val="28"/>
+                <w:noProof/>
+                <w:webHidden/>
               </w:rPr>
               <w:fldChar w:fldCharType="begin"/>
             </w:r>
             <w:r>
               <w:rPr>
-                <w:rFonts w:ascii="Times New Roman" w:hAnsi="Times New Roman" w:cs="Times New Roman"/>
-                <w:noProof/>
-                <w:webHidden/>
-                <w:sz w:val="28"/>
-                <w:szCs w:val="28"/>
-              </w:rPr>
-              <w:instrText xml:space="preserve"> PAGEREF _Toc157504265 \h </w:instrText>
-            </w:r>
-            <w:r>
-              <w:rPr>
-                <w:rFonts w:ascii="Times New Roman" w:hAnsi="Times New Roman" w:cs="Times New Roman"/>
-                <w:noProof/>
-                <w:webHidden/>
-                <w:sz w:val="28"/>
-                <w:szCs w:val="28"/>
-              </w:rPr>
-            </w:r>
-            <w:r>
-              <w:rPr>
-                <w:rFonts w:ascii="Times New Roman" w:hAnsi="Times New Roman" w:cs="Times New Roman"/>
-                <w:noProof/>
-                <w:webHidden/>
-                <w:sz w:val="28"/>
-                <w:szCs w:val="28"/>
+                <w:noProof/>
+                <w:webHidden/>
+              </w:rPr>
+              <w:instrText xml:space="preserve"> PAGEREF _Toc157762831 \h </w:instrText>
+            </w:r>
+            <w:r>
+              <w:rPr>
+                <w:noProof/>
+                <w:webHidden/>
+              </w:rPr>
+            </w:r>
+            <w:r>
+              <w:rPr>
+                <w:noProof/>
+                <w:webHidden/>
               </w:rPr>
               <w:fldChar w:fldCharType="separate"/>
             </w:r>
             <w:r>
               <w:rPr>
-                <w:rFonts w:ascii="Times New Roman" w:hAnsi="Times New Roman" w:cs="Times New Roman"/>
-                <w:noProof/>
-                <w:webHidden/>
-                <w:sz w:val="28"/>
-                <w:szCs w:val="28"/>
+                <w:noProof/>
+                <w:webHidden/>
               </w:rPr>
               <w:t>4</w:t>
             </w:r>
             <w:r>
               <w:rPr>
-                <w:rFonts w:ascii="Times New Roman" w:hAnsi="Times New Roman" w:cs="Times New Roman"/>
-                <w:noProof/>
-                <w:webHidden/>
-                <w:sz w:val="28"/>
-                <w:szCs w:val="28"/>
+                <w:noProof/>
+                <w:webHidden/>
               </w:rPr>
               <w:fldChar w:fldCharType="end"/>
             </w:r>
@@ -1427,31 +1197,25 @@
               <w:tab w:val="right" w:leader="dot" w:pos="8494"/>
             </w:tabs>
             <w:rPr>
-              <w:rFonts w:ascii="Times New Roman" w:eastAsiaTheme="minorEastAsia" w:hAnsi="Times New Roman" w:cs="Times New Roman"/>
+              <w:rFonts w:eastAsiaTheme="minorEastAsia"/>
               <w:noProof/>
-              <w:sz w:val="28"/>
-              <w:szCs w:val="28"/>
               <w:lang w:eastAsia="es-ES"/>
             </w:rPr>
           </w:pPr>
-          <w:hyperlink w:anchor="_Toc157504266" w:history="1">
+          <w:hyperlink w:anchor="_Toc157762832" w:history="1">
             <w:r>
               <w:rPr>
                 <w:rStyle w:val="Hyperlink"/>
                 <w:rFonts w:ascii="Times New Roman" w:hAnsi="Times New Roman" w:cs="Times New Roman"/>
                 <w:noProof/>
-                <w:sz w:val="28"/>
-                <w:szCs w:val="28"/>
                 <w:lang w:val="en-GB"/>
               </w:rPr>
               <w:t>3.</w:t>
             </w:r>
             <w:r>
               <w:rPr>
-                <w:rFonts w:ascii="Times New Roman" w:eastAsiaTheme="minorEastAsia" w:hAnsi="Times New Roman" w:cs="Times New Roman"/>
-                <w:noProof/>
-                <w:sz w:val="28"/>
-                <w:szCs w:val="28"/>
+                <w:rFonts w:eastAsiaTheme="minorEastAsia"/>
+                <w:noProof/>
                 <w:lang w:eastAsia="es-ES"/>
               </w:rPr>
               <w:tab/>
@@ -1461,78 +1225,55 @@
                 <w:rStyle w:val="Hyperlink"/>
                 <w:rFonts w:ascii="Times New Roman" w:hAnsi="Times New Roman" w:cs="Times New Roman"/>
                 <w:noProof/>
-                <w:sz w:val="28"/>
-                <w:szCs w:val="28"/>
                 <w:lang w:val="en-GB"/>
               </w:rPr>
               <w:t>Frequency tables:</w:t>
             </w:r>
             <w:r>
               <w:rPr>
-                <w:rFonts w:ascii="Times New Roman" w:hAnsi="Times New Roman" w:cs="Times New Roman"/>
-                <w:noProof/>
-                <w:webHidden/>
-                <w:sz w:val="28"/>
-                <w:szCs w:val="28"/>
+                <w:noProof/>
+                <w:webHidden/>
               </w:rPr>
               <w:tab/>
             </w:r>
             <w:r>
               <w:rPr>
-                <w:rFonts w:ascii="Times New Roman" w:hAnsi="Times New Roman" w:cs="Times New Roman"/>
-                <w:noProof/>
-                <w:webHidden/>
-                <w:sz w:val="28"/>
-                <w:szCs w:val="28"/>
+                <w:noProof/>
+                <w:webHidden/>
               </w:rPr>
               <w:fldChar w:fldCharType="begin"/>
             </w:r>
             <w:r>
               <w:rPr>
-                <w:rFonts w:ascii="Times New Roman" w:hAnsi="Times New Roman" w:cs="Times New Roman"/>
-                <w:noProof/>
-                <w:webHidden/>
-                <w:sz w:val="28"/>
-                <w:szCs w:val="28"/>
-              </w:rPr>
-              <w:instrText xml:space="preserve"> PAGEREF _Toc157504266 \h </w:instrText>
-            </w:r>
-            <w:r>
-              <w:rPr>
-                <w:rFonts w:ascii="Times New Roman" w:hAnsi="Times New Roman" w:cs="Times New Roman"/>
-                <w:noProof/>
-                <w:webHidden/>
-                <w:sz w:val="28"/>
-                <w:szCs w:val="28"/>
-              </w:rPr>
-            </w:r>
-            <w:r>
-              <w:rPr>
-                <w:rFonts w:ascii="Times New Roman" w:hAnsi="Times New Roman" w:cs="Times New Roman"/>
-                <w:noProof/>
-                <w:webHidden/>
-                <w:sz w:val="28"/>
-                <w:szCs w:val="28"/>
+                <w:noProof/>
+                <w:webHidden/>
+              </w:rPr>
+              <w:instrText xml:space="preserve"> PAGEREF _Toc157762832 \h </w:instrText>
+            </w:r>
+            <w:r>
+              <w:rPr>
+                <w:noProof/>
+                <w:webHidden/>
+              </w:rPr>
+            </w:r>
+            <w:r>
+              <w:rPr>
+                <w:noProof/>
+                <w:webHidden/>
               </w:rPr>
               <w:fldChar w:fldCharType="separate"/>
             </w:r>
             <w:r>
               <w:rPr>
-                <w:rFonts w:ascii="Times New Roman" w:hAnsi="Times New Roman" w:cs="Times New Roman"/>
-                <w:noProof/>
-                <w:webHidden/>
-                <w:sz w:val="28"/>
-                <w:szCs w:val="28"/>
+                <w:noProof/>
+                <w:webHidden/>
               </w:rPr>
               <w:t>5</w:t>
             </w:r>
             <w:r>
               <w:rPr>
-                <w:rFonts w:ascii="Times New Roman" w:hAnsi="Times New Roman" w:cs="Times New Roman"/>
-                <w:noProof/>
-                <w:webHidden/>
-                <w:sz w:val="28"/>
-                <w:szCs w:val="28"/>
+                <w:noProof/>
+                <w:webHidden/>
               </w:rPr>
               <w:fldChar w:fldCharType="end"/>
             </w:r>
@@ -1546,31 +1287,25 @@
               <w:tab w:val="right" w:leader="dot" w:pos="8494"/>
             </w:tabs>
             <w:rPr>
-              <w:rFonts w:ascii="Times New Roman" w:eastAsiaTheme="minorEastAsia" w:hAnsi="Times New Roman" w:cs="Times New Roman"/>
+              <w:rFonts w:eastAsiaTheme="minorEastAsia"/>
               <w:noProof/>
-              <w:sz w:val="28"/>
-              <w:szCs w:val="28"/>
               <w:lang w:eastAsia="es-ES"/>
             </w:rPr>
           </w:pPr>
-          <w:hyperlink w:anchor="_Toc157504267" w:history="1">
+          <w:hyperlink w:anchor="_Toc157762833" w:history="1">
             <w:r>
               <w:rPr>
                 <w:rStyle w:val="Hyperlink"/>
                 <w:rFonts w:ascii="Times New Roman" w:hAnsi="Times New Roman" w:cs="Times New Roman"/>
                 <w:noProof/>
-                <w:sz w:val="28"/>
-                <w:szCs w:val="28"/>
                 <w:lang w:val="en-GB"/>
               </w:rPr>
               <w:t>4.</w:t>
             </w:r>
             <w:r>
               <w:rPr>
-                <w:rFonts w:ascii="Times New Roman" w:eastAsiaTheme="minorEastAsia" w:hAnsi="Times New Roman" w:cs="Times New Roman"/>
-                <w:noProof/>
-                <w:sz w:val="28"/>
-                <w:szCs w:val="28"/>
+                <w:rFonts w:eastAsiaTheme="minorEastAsia"/>
+                <w:noProof/>
                 <w:lang w:eastAsia="es-ES"/>
               </w:rPr>
               <w:tab/>
@@ -1580,78 +1315,55 @@
                 <w:rStyle w:val="Hyperlink"/>
                 <w:rFonts w:ascii="Times New Roman" w:hAnsi="Times New Roman" w:cs="Times New Roman"/>
                 <w:noProof/>
-                <w:sz w:val="28"/>
-                <w:szCs w:val="28"/>
                 <w:lang w:val="en-GB"/>
               </w:rPr>
               <w:t>Graphical Representations</w:t>
             </w:r>
             <w:r>
               <w:rPr>
-                <w:rFonts w:ascii="Times New Roman" w:hAnsi="Times New Roman" w:cs="Times New Roman"/>
-                <w:noProof/>
-                <w:webHidden/>
-                <w:sz w:val="28"/>
-                <w:szCs w:val="28"/>
+                <w:noProof/>
+                <w:webHidden/>
               </w:rPr>
               <w:tab/>
             </w:r>
             <w:r>
               <w:rPr>
-                <w:rFonts w:ascii="Times New Roman" w:hAnsi="Times New Roman" w:cs="Times New Roman"/>
-                <w:noProof/>
-                <w:webHidden/>
-                <w:sz w:val="28"/>
-                <w:szCs w:val="28"/>
+                <w:noProof/>
+                <w:webHidden/>
               </w:rPr>
               <w:fldChar w:fldCharType="begin"/>
             </w:r>
             <w:r>
               <w:rPr>
-                <w:rFonts w:ascii="Times New Roman" w:hAnsi="Times New Roman" w:cs="Times New Roman"/>
-                <w:noProof/>
-                <w:webHidden/>
-                <w:sz w:val="28"/>
-                <w:szCs w:val="28"/>
-              </w:rPr>
-              <w:instrText xml:space="preserve"> PAGEREF _Toc157504267 \h </w:instrText>
-            </w:r>
-            <w:r>
-              <w:rPr>
-                <w:rFonts w:ascii="Times New Roman" w:hAnsi="Times New Roman" w:cs="Times New Roman"/>
-                <w:noProof/>
-                <w:webHidden/>
-                <w:sz w:val="28"/>
-                <w:szCs w:val="28"/>
-              </w:rPr>
-            </w:r>
-            <w:r>
-              <w:rPr>
-                <w:rFonts w:ascii="Times New Roman" w:hAnsi="Times New Roman" w:cs="Times New Roman"/>
-                <w:noProof/>
-                <w:webHidden/>
-                <w:sz w:val="28"/>
-                <w:szCs w:val="28"/>
+                <w:noProof/>
+                <w:webHidden/>
+              </w:rPr>
+              <w:instrText xml:space="preserve"> PAGEREF _Toc157762833 \h </w:instrText>
+            </w:r>
+            <w:r>
+              <w:rPr>
+                <w:noProof/>
+                <w:webHidden/>
+              </w:rPr>
+            </w:r>
+            <w:r>
+              <w:rPr>
+                <w:noProof/>
+                <w:webHidden/>
               </w:rPr>
               <w:fldChar w:fldCharType="separate"/>
             </w:r>
             <w:r>
               <w:rPr>
-                <w:rFonts w:ascii="Times New Roman" w:hAnsi="Times New Roman" w:cs="Times New Roman"/>
-                <w:noProof/>
-                <w:webHidden/>
-                <w:sz w:val="28"/>
-                <w:szCs w:val="28"/>
+                <w:noProof/>
+                <w:webHidden/>
               </w:rPr>
               <w:t>6</w:t>
             </w:r>
             <w:r>
               <w:rPr>
-                <w:rFonts w:ascii="Times New Roman" w:hAnsi="Times New Roman" w:cs="Times New Roman"/>
-                <w:noProof/>
-                <w:webHidden/>
-                <w:sz w:val="28"/>
-                <w:szCs w:val="28"/>
+                <w:noProof/>
+                <w:webHidden/>
               </w:rPr>
               <w:fldChar w:fldCharType="end"/>
             </w:r>
@@ -1664,91 +1376,66 @@
               <w:tab w:val="right" w:leader="dot" w:pos="8494"/>
             </w:tabs>
             <w:rPr>
-              <w:rFonts w:ascii="Times New Roman" w:eastAsiaTheme="minorEastAsia" w:hAnsi="Times New Roman" w:cs="Times New Roman"/>
+              <w:rFonts w:eastAsiaTheme="minorEastAsia"/>
               <w:noProof/>
-              <w:sz w:val="28"/>
-              <w:szCs w:val="28"/>
               <w:lang w:eastAsia="es-ES"/>
             </w:rPr>
           </w:pPr>
-          <w:hyperlink w:anchor="_Toc157504268" w:history="1">
+          <w:hyperlink w:anchor="_Toc157762834" w:history="1">
             <w:r>
               <w:rPr>
                 <w:rStyle w:val="Hyperlink"/>
                 <w:rFonts w:ascii="Times New Roman" w:hAnsi="Times New Roman" w:cs="Times New Roman"/>
                 <w:noProof/>
-                <w:sz w:val="28"/>
-                <w:szCs w:val="28"/>
                 <w:lang w:val="en-GB"/>
               </w:rPr>
               <w:t>4.1 Types of Graphical Representations</w:t>
             </w:r>
             <w:r>
               <w:rPr>
-                <w:rFonts w:ascii="Times New Roman" w:hAnsi="Times New Roman" w:cs="Times New Roman"/>
-                <w:noProof/>
-                <w:webHidden/>
-                <w:sz w:val="28"/>
-                <w:szCs w:val="28"/>
+                <w:noProof/>
+                <w:webHidden/>
               </w:rPr>
               <w:tab/>
             </w:r>
             <w:r>
               <w:rPr>
-                <w:rFonts w:ascii="Times New Roman" w:hAnsi="Times New Roman" w:cs="Times New Roman"/>
-                <w:noProof/>
-                <w:webHidden/>
-                <w:sz w:val="28"/>
-                <w:szCs w:val="28"/>
+                <w:noProof/>
+                <w:webHidden/>
               </w:rPr>
               <w:fldChar w:fldCharType="begin"/>
             </w:r>
             <w:r>
               <w:rPr>
-                <w:rFonts w:ascii="Times New Roman" w:hAnsi="Times New Roman" w:cs="Times New Roman"/>
-                <w:noProof/>
-                <w:webHidden/>
-                <w:sz w:val="28"/>
-                <w:szCs w:val="28"/>
-              </w:rPr>
-              <w:instrText xml:space="preserve"> PAGEREF _Toc157504268 \h </w:instrText>
-            </w:r>
-            <w:r>
-              <w:rPr>
-                <w:rFonts w:ascii="Times New Roman" w:hAnsi="Times New Roman" w:cs="Times New Roman"/>
-                <w:noProof/>
-                <w:webHidden/>
-                <w:sz w:val="28"/>
-                <w:szCs w:val="28"/>
-              </w:rPr>
-            </w:r>
-            <w:r>
-              <w:rPr>
-                <w:rFonts w:ascii="Times New Roman" w:hAnsi="Times New Roman" w:cs="Times New Roman"/>
-                <w:noProof/>
-                <w:webHidden/>
-                <w:sz w:val="28"/>
-                <w:szCs w:val="28"/>
+                <w:noProof/>
+                <w:webHidden/>
+              </w:rPr>
+              <w:instrText xml:space="preserve"> PAGEREF _Toc157762834 \h </w:instrText>
+            </w:r>
+            <w:r>
+              <w:rPr>
+                <w:noProof/>
+                <w:webHidden/>
+              </w:rPr>
+            </w:r>
+            <w:r>
+              <w:rPr>
+                <w:noProof/>
+                <w:webHidden/>
               </w:rPr>
               <w:fldChar w:fldCharType="separate"/>
             </w:r>
             <w:r>
               <w:rPr>
-                <w:rFonts w:ascii="Times New Roman" w:hAnsi="Times New Roman" w:cs="Times New Roman"/>
-                <w:noProof/>
-                <w:webHidden/>
-                <w:sz w:val="28"/>
-                <w:szCs w:val="28"/>
+                <w:noProof/>
+                <w:webHidden/>
               </w:rPr>
               <w:t>6</w:t>
             </w:r>
             <w:r>
               <w:rPr>
-                <w:rFonts w:ascii="Times New Roman" w:hAnsi="Times New Roman" w:cs="Times New Roman"/>
-                <w:noProof/>
-                <w:webHidden/>
-                <w:sz w:val="28"/>
-                <w:szCs w:val="28"/>
+                <w:noProof/>
+                <w:webHidden/>
               </w:rPr>
               <w:fldChar w:fldCharType="end"/>
             </w:r>
@@ -1761,91 +1448,66 @@
               <w:tab w:val="right" w:leader="dot" w:pos="8494"/>
             </w:tabs>
             <w:rPr>
-              <w:rFonts w:ascii="Times New Roman" w:eastAsiaTheme="minorEastAsia" w:hAnsi="Times New Roman" w:cs="Times New Roman"/>
+              <w:rFonts w:eastAsiaTheme="minorEastAsia"/>
               <w:noProof/>
-              <w:sz w:val="28"/>
-              <w:szCs w:val="28"/>
               <w:lang w:eastAsia="es-ES"/>
             </w:rPr>
           </w:pPr>
-          <w:hyperlink w:anchor="_Toc157504269" w:history="1">
+          <w:hyperlink w:anchor="_Toc157762835" w:history="1">
             <w:r>
               <w:rPr>
                 <w:rStyle w:val="Hyperlink"/>
                 <w:rFonts w:ascii="Times New Roman" w:hAnsi="Times New Roman" w:cs="Times New Roman"/>
                 <w:noProof/>
-                <w:sz w:val="28"/>
-                <w:szCs w:val="28"/>
                 <w:lang w:val="en-GB"/>
               </w:rPr>
               <w:t>4.1.1 Bar Charts:</w:t>
             </w:r>
             <w:r>
               <w:rPr>
-                <w:rFonts w:ascii="Times New Roman" w:hAnsi="Times New Roman" w:cs="Times New Roman"/>
-                <w:noProof/>
-                <w:webHidden/>
-                <w:sz w:val="28"/>
-                <w:szCs w:val="28"/>
+                <w:noProof/>
+                <w:webHidden/>
               </w:rPr>
               <w:tab/>
             </w:r>
             <w:r>
               <w:rPr>
-                <w:rFonts w:ascii="Times New Roman" w:hAnsi="Times New Roman" w:cs="Times New Roman"/>
-                <w:noProof/>
-                <w:webHidden/>
-                <w:sz w:val="28"/>
-                <w:szCs w:val="28"/>
+                <w:noProof/>
+                <w:webHidden/>
               </w:rPr>
               <w:fldChar w:fldCharType="begin"/>
             </w:r>
             <w:r>
               <w:rPr>
-                <w:rFonts w:ascii="Times New Roman" w:hAnsi="Times New Roman" w:cs="Times New Roman"/>
-                <w:noProof/>
-                <w:webHidden/>
-                <w:sz w:val="28"/>
-                <w:szCs w:val="28"/>
-              </w:rPr>
-              <w:instrText xml:space="preserve"> PAGEREF _Toc157504269 \h </w:instrText>
-            </w:r>
-            <w:r>
-              <w:rPr>
-                <w:rFonts w:ascii="Times New Roman" w:hAnsi="Times New Roman" w:cs="Times New Roman"/>
-                <w:noProof/>
-                <w:webHidden/>
-                <w:sz w:val="28"/>
-                <w:szCs w:val="28"/>
-              </w:rPr>
-            </w:r>
-            <w:r>
-              <w:rPr>
-                <w:rFonts w:ascii="Times New Roman" w:hAnsi="Times New Roman" w:cs="Times New Roman"/>
-                <w:noProof/>
-                <w:webHidden/>
-                <w:sz w:val="28"/>
-                <w:szCs w:val="28"/>
+                <w:noProof/>
+                <w:webHidden/>
+              </w:rPr>
+              <w:instrText xml:space="preserve"> PAGEREF _Toc157762835 \h </w:instrText>
+            </w:r>
+            <w:r>
+              <w:rPr>
+                <w:noProof/>
+                <w:webHidden/>
+              </w:rPr>
+            </w:r>
+            <w:r>
+              <w:rPr>
+                <w:noProof/>
+                <w:webHidden/>
               </w:rPr>
               <w:fldChar w:fldCharType="separate"/>
             </w:r>
             <w:r>
               <w:rPr>
-                <w:rFonts w:ascii="Times New Roman" w:hAnsi="Times New Roman" w:cs="Times New Roman"/>
-                <w:noProof/>
-                <w:webHidden/>
-                <w:sz w:val="28"/>
-                <w:szCs w:val="28"/>
+                <w:noProof/>
+                <w:webHidden/>
               </w:rPr>
               <w:t>6</w:t>
             </w:r>
             <w:r>
               <w:rPr>
-                <w:rFonts w:ascii="Times New Roman" w:hAnsi="Times New Roman" w:cs="Times New Roman"/>
-                <w:noProof/>
-                <w:webHidden/>
-                <w:sz w:val="28"/>
-                <w:szCs w:val="28"/>
+                <w:noProof/>
+                <w:webHidden/>
               </w:rPr>
               <w:fldChar w:fldCharType="end"/>
             </w:r>
@@ -1858,91 +1520,66 @@
               <w:tab w:val="right" w:leader="dot" w:pos="8494"/>
             </w:tabs>
             <w:rPr>
-              <w:rFonts w:ascii="Times New Roman" w:eastAsiaTheme="minorEastAsia" w:hAnsi="Times New Roman" w:cs="Times New Roman"/>
+              <w:rFonts w:eastAsiaTheme="minorEastAsia"/>
               <w:noProof/>
-              <w:sz w:val="28"/>
-              <w:szCs w:val="28"/>
               <w:lang w:eastAsia="es-ES"/>
             </w:rPr>
           </w:pPr>
-          <w:hyperlink w:anchor="_Toc157504270" w:history="1">
+          <w:hyperlink w:anchor="_Toc157762836" w:history="1">
             <w:r>
               <w:rPr>
                 <w:rStyle w:val="Hyperlink"/>
                 <w:rFonts w:ascii="Times New Roman" w:hAnsi="Times New Roman" w:cs="Times New Roman"/>
                 <w:noProof/>
-                <w:sz w:val="28"/>
-                <w:szCs w:val="28"/>
                 <w:lang w:val="en-GB"/>
               </w:rPr>
               <w:t>4.1.2 Pie Charts:</w:t>
             </w:r>
             <w:r>
               <w:rPr>
-                <w:rFonts w:ascii="Times New Roman" w:hAnsi="Times New Roman" w:cs="Times New Roman"/>
-                <w:noProof/>
-                <w:webHidden/>
-                <w:sz w:val="28"/>
-                <w:szCs w:val="28"/>
+                <w:noProof/>
+                <w:webHidden/>
               </w:rPr>
               <w:tab/>
             </w:r>
             <w:r>
               <w:rPr>
-                <w:rFonts w:ascii="Times New Roman" w:hAnsi="Times New Roman" w:cs="Times New Roman"/>
-                <w:noProof/>
-                <w:webHidden/>
-                <w:sz w:val="28"/>
-                <w:szCs w:val="28"/>
+                <w:noProof/>
+                <w:webHidden/>
               </w:rPr>
               <w:fldChar w:fldCharType="begin"/>
             </w:r>
             <w:r>
               <w:rPr>
-                <w:rFonts w:ascii="Times New Roman" w:hAnsi="Times New Roman" w:cs="Times New Roman"/>
-                <w:noProof/>
-                <w:webHidden/>
-                <w:sz w:val="28"/>
-                <w:szCs w:val="28"/>
-              </w:rPr>
-              <w:instrText xml:space="preserve"> PAGEREF _Toc157504270 \h </w:instrText>
-            </w:r>
-            <w:r>
-              <w:rPr>
-                <w:rFonts w:ascii="Times New Roman" w:hAnsi="Times New Roman" w:cs="Times New Roman"/>
-                <w:noProof/>
-                <w:webHidden/>
-                <w:sz w:val="28"/>
-                <w:szCs w:val="28"/>
-              </w:rPr>
-            </w:r>
-            <w:r>
-              <w:rPr>
-                <w:rFonts w:ascii="Times New Roman" w:hAnsi="Times New Roman" w:cs="Times New Roman"/>
-                <w:noProof/>
-                <w:webHidden/>
-                <w:sz w:val="28"/>
-                <w:szCs w:val="28"/>
+                <w:noProof/>
+                <w:webHidden/>
+              </w:rPr>
+              <w:instrText xml:space="preserve"> PAGEREF _Toc157762836 \h </w:instrText>
+            </w:r>
+            <w:r>
+              <w:rPr>
+                <w:noProof/>
+                <w:webHidden/>
+              </w:rPr>
+            </w:r>
+            <w:r>
+              <w:rPr>
+                <w:noProof/>
+                <w:webHidden/>
               </w:rPr>
               <w:fldChar w:fldCharType="separate"/>
             </w:r>
             <w:r>
               <w:rPr>
-                <w:rFonts w:ascii="Times New Roman" w:hAnsi="Times New Roman" w:cs="Times New Roman"/>
-                <w:noProof/>
-                <w:webHidden/>
-                <w:sz w:val="28"/>
-                <w:szCs w:val="28"/>
+                <w:noProof/>
+                <w:webHidden/>
               </w:rPr>
               <w:t>6</w:t>
             </w:r>
             <w:r>
               <w:rPr>
-                <w:rFonts w:ascii="Times New Roman" w:hAnsi="Times New Roman" w:cs="Times New Roman"/>
-                <w:noProof/>
-                <w:webHidden/>
-                <w:sz w:val="28"/>
-                <w:szCs w:val="28"/>
+                <w:noProof/>
+                <w:webHidden/>
               </w:rPr>
               <w:fldChar w:fldCharType="end"/>
             </w:r>
@@ -1955,91 +1592,66 @@
               <w:tab w:val="right" w:leader="dot" w:pos="8494"/>
             </w:tabs>
             <w:rPr>
-              <w:rFonts w:ascii="Times New Roman" w:eastAsiaTheme="minorEastAsia" w:hAnsi="Times New Roman" w:cs="Times New Roman"/>
+              <w:rFonts w:eastAsiaTheme="minorEastAsia"/>
               <w:noProof/>
-              <w:sz w:val="28"/>
-              <w:szCs w:val="28"/>
               <w:lang w:eastAsia="es-ES"/>
             </w:rPr>
           </w:pPr>
-          <w:hyperlink w:anchor="_Toc157504271" w:history="1">
+          <w:hyperlink w:anchor="_Toc157762837" w:history="1">
             <w:r>
               <w:rPr>
                 <w:rStyle w:val="Hyperlink"/>
                 <w:rFonts w:ascii="Times New Roman" w:hAnsi="Times New Roman" w:cs="Times New Roman"/>
                 <w:noProof/>
-                <w:sz w:val="28"/>
-                <w:szCs w:val="28"/>
                 <w:lang w:val="en-GB"/>
               </w:rPr>
               <w:t>4.1.3 Histograms:</w:t>
             </w:r>
             <w:r>
               <w:rPr>
-                <w:rFonts w:ascii="Times New Roman" w:hAnsi="Times New Roman" w:cs="Times New Roman"/>
-                <w:noProof/>
-                <w:webHidden/>
-                <w:sz w:val="28"/>
-                <w:szCs w:val="28"/>
+                <w:noProof/>
+                <w:webHidden/>
               </w:rPr>
               <w:tab/>
             </w:r>
             <w:r>
               <w:rPr>
-                <w:rFonts w:ascii="Times New Roman" w:hAnsi="Times New Roman" w:cs="Times New Roman"/>
-                <w:noProof/>
-                <w:webHidden/>
-                <w:sz w:val="28"/>
-                <w:szCs w:val="28"/>
+                <w:noProof/>
+                <w:webHidden/>
               </w:rPr>
               <w:fldChar w:fldCharType="begin"/>
             </w:r>
             <w:r>
               <w:rPr>
-                <w:rFonts w:ascii="Times New Roman" w:hAnsi="Times New Roman" w:cs="Times New Roman"/>
-                <w:noProof/>
-                <w:webHidden/>
-                <w:sz w:val="28"/>
-                <w:szCs w:val="28"/>
-              </w:rPr>
-              <w:instrText xml:space="preserve"> PAGEREF _Toc157504271 \h </w:instrText>
-            </w:r>
-            <w:r>
-              <w:rPr>
-                <w:rFonts w:ascii="Times New Roman" w:hAnsi="Times New Roman" w:cs="Times New Roman"/>
-                <w:noProof/>
-                <w:webHidden/>
-                <w:sz w:val="28"/>
-                <w:szCs w:val="28"/>
-              </w:rPr>
-            </w:r>
-            <w:r>
-              <w:rPr>
-                <w:rFonts w:ascii="Times New Roman" w:hAnsi="Times New Roman" w:cs="Times New Roman"/>
-                <w:noProof/>
-                <w:webHidden/>
-                <w:sz w:val="28"/>
-                <w:szCs w:val="28"/>
+                <w:noProof/>
+                <w:webHidden/>
+              </w:rPr>
+              <w:instrText xml:space="preserve"> PAGEREF _Toc157762837 \h </w:instrText>
+            </w:r>
+            <w:r>
+              <w:rPr>
+                <w:noProof/>
+                <w:webHidden/>
+              </w:rPr>
+            </w:r>
+            <w:r>
+              <w:rPr>
+                <w:noProof/>
+                <w:webHidden/>
               </w:rPr>
               <w:fldChar w:fldCharType="separate"/>
             </w:r>
             <w:r>
               <w:rPr>
-                <w:rFonts w:ascii="Times New Roman" w:hAnsi="Times New Roman" w:cs="Times New Roman"/>
-                <w:noProof/>
-                <w:webHidden/>
-                <w:sz w:val="28"/>
-                <w:szCs w:val="28"/>
-              </w:rPr>
-              <w:t>6</w:t>
-            </w:r>
-            <w:r>
-              <w:rPr>
-                <w:rFonts w:ascii="Times New Roman" w:hAnsi="Times New Roman" w:cs="Times New Roman"/>
-                <w:noProof/>
-                <w:webHidden/>
-                <w:sz w:val="28"/>
-                <w:szCs w:val="28"/>
+                <w:noProof/>
+                <w:webHidden/>
+              </w:rPr>
+              <w:t>7</w:t>
+            </w:r>
+            <w:r>
+              <w:rPr>
+                <w:noProof/>
+                <w:webHidden/>
               </w:rPr>
               <w:fldChar w:fldCharType="end"/>
             </w:r>
@@ -2052,91 +1664,66 @@
               <w:tab w:val="right" w:leader="dot" w:pos="8494"/>
             </w:tabs>
             <w:rPr>
-              <w:rFonts w:ascii="Times New Roman" w:eastAsiaTheme="minorEastAsia" w:hAnsi="Times New Roman" w:cs="Times New Roman"/>
+              <w:rFonts w:eastAsiaTheme="minorEastAsia"/>
               <w:noProof/>
-              <w:sz w:val="28"/>
-              <w:szCs w:val="28"/>
               <w:lang w:eastAsia="es-ES"/>
             </w:rPr>
           </w:pPr>
-          <w:hyperlink w:anchor="_Toc157504272" w:history="1">
+          <w:hyperlink w:anchor="_Toc157762838" w:history="1">
             <w:r>
               <w:rPr>
                 <w:rStyle w:val="Hyperlink"/>
                 <w:rFonts w:ascii="Times New Roman" w:hAnsi="Times New Roman" w:cs="Times New Roman"/>
                 <w:noProof/>
-                <w:sz w:val="28"/>
-                <w:szCs w:val="28"/>
                 <w:lang w:val="en-GB"/>
               </w:rPr>
               <w:t>4.1.4 Box Plots:</w:t>
             </w:r>
             <w:r>
               <w:rPr>
-                <w:rFonts w:ascii="Times New Roman" w:hAnsi="Times New Roman" w:cs="Times New Roman"/>
-                <w:noProof/>
-                <w:webHidden/>
-                <w:sz w:val="28"/>
-                <w:szCs w:val="28"/>
+                <w:noProof/>
+                <w:webHidden/>
               </w:rPr>
               <w:tab/>
             </w:r>
             <w:r>
               <w:rPr>
-                <w:rFonts w:ascii="Times New Roman" w:hAnsi="Times New Roman" w:cs="Times New Roman"/>
-                <w:noProof/>
-                <w:webHidden/>
-                <w:sz w:val="28"/>
-                <w:szCs w:val="28"/>
+                <w:noProof/>
+                <w:webHidden/>
               </w:rPr>
               <w:fldChar w:fldCharType="begin"/>
             </w:r>
             <w:r>
               <w:rPr>
-                <w:rFonts w:ascii="Times New Roman" w:hAnsi="Times New Roman" w:cs="Times New Roman"/>
-                <w:noProof/>
-                <w:webHidden/>
-                <w:sz w:val="28"/>
-                <w:szCs w:val="28"/>
-              </w:rPr>
-              <w:instrText xml:space="preserve"> PAGEREF _Toc157504272 \h </w:instrText>
-            </w:r>
-            <w:r>
-              <w:rPr>
-                <w:rFonts w:ascii="Times New Roman" w:hAnsi="Times New Roman" w:cs="Times New Roman"/>
-                <w:noProof/>
-                <w:webHidden/>
-                <w:sz w:val="28"/>
-                <w:szCs w:val="28"/>
-              </w:rPr>
-            </w:r>
-            <w:r>
-              <w:rPr>
-                <w:rFonts w:ascii="Times New Roman" w:hAnsi="Times New Roman" w:cs="Times New Roman"/>
-                <w:noProof/>
-                <w:webHidden/>
-                <w:sz w:val="28"/>
-                <w:szCs w:val="28"/>
+                <w:noProof/>
+                <w:webHidden/>
+              </w:rPr>
+              <w:instrText xml:space="preserve"> PAGEREF _Toc157762838 \h </w:instrText>
+            </w:r>
+            <w:r>
+              <w:rPr>
+                <w:noProof/>
+                <w:webHidden/>
+              </w:rPr>
+            </w:r>
+            <w:r>
+              <w:rPr>
+                <w:noProof/>
+                <w:webHidden/>
               </w:rPr>
               <w:fldChar w:fldCharType="separate"/>
             </w:r>
             <w:r>
               <w:rPr>
-                <w:rFonts w:ascii="Times New Roman" w:hAnsi="Times New Roman" w:cs="Times New Roman"/>
-                <w:noProof/>
-                <w:webHidden/>
-                <w:sz w:val="28"/>
-                <w:szCs w:val="28"/>
-              </w:rPr>
-              <w:t>6</w:t>
-            </w:r>
-            <w:r>
-              <w:rPr>
-                <w:rFonts w:ascii="Times New Roman" w:hAnsi="Times New Roman" w:cs="Times New Roman"/>
-                <w:noProof/>
-                <w:webHidden/>
-                <w:sz w:val="28"/>
-                <w:szCs w:val="28"/>
+                <w:noProof/>
+                <w:webHidden/>
+              </w:rPr>
+              <w:t>7</w:t>
+            </w:r>
+            <w:r>
+              <w:rPr>
+                <w:noProof/>
+                <w:webHidden/>
               </w:rPr>
               <w:fldChar w:fldCharType="end"/>
             </w:r>
@@ -2150,31 +1737,25 @@
               <w:tab w:val="right" w:leader="dot" w:pos="8494"/>
             </w:tabs>
             <w:rPr>
-              <w:rFonts w:ascii="Times New Roman" w:eastAsiaTheme="minorEastAsia" w:hAnsi="Times New Roman" w:cs="Times New Roman"/>
+              <w:rFonts w:eastAsiaTheme="minorEastAsia"/>
               <w:noProof/>
-              <w:sz w:val="28"/>
-              <w:szCs w:val="28"/>
               <w:lang w:eastAsia="es-ES"/>
             </w:rPr>
           </w:pPr>
-          <w:hyperlink w:anchor="_Toc157504273" w:history="1">
+          <w:hyperlink w:anchor="_Toc157762839" w:history="1">
             <w:r>
               <w:rPr>
                 <w:rStyle w:val="Hyperlink"/>
                 <w:rFonts w:ascii="Times New Roman" w:hAnsi="Times New Roman" w:cs="Times New Roman"/>
                 <w:noProof/>
-                <w:sz w:val="28"/>
-                <w:szCs w:val="28"/>
                 <w:lang w:val="en-GB"/>
               </w:rPr>
               <w:t>5.</w:t>
             </w:r>
             <w:r>
               <w:rPr>
-                <w:rFonts w:ascii="Times New Roman" w:eastAsiaTheme="minorEastAsia" w:hAnsi="Times New Roman" w:cs="Times New Roman"/>
-                <w:noProof/>
-                <w:sz w:val="28"/>
-                <w:szCs w:val="28"/>
+                <w:rFonts w:eastAsiaTheme="minorEastAsia"/>
+                <w:noProof/>
                 <w:lang w:eastAsia="es-ES"/>
               </w:rPr>
               <w:tab/>
@@ -2184,78 +1765,55 @@
                 <w:rStyle w:val="Hyperlink"/>
                 <w:rFonts w:ascii="Times New Roman" w:hAnsi="Times New Roman" w:cs="Times New Roman"/>
                 <w:noProof/>
-                <w:sz w:val="28"/>
-                <w:szCs w:val="28"/>
                 <w:lang w:val="en-GB"/>
               </w:rPr>
               <w:t>Descriptive Measures</w:t>
             </w:r>
             <w:r>
               <w:rPr>
-                <w:rFonts w:ascii="Times New Roman" w:hAnsi="Times New Roman" w:cs="Times New Roman"/>
-                <w:noProof/>
-                <w:webHidden/>
-                <w:sz w:val="28"/>
-                <w:szCs w:val="28"/>
+                <w:noProof/>
+                <w:webHidden/>
               </w:rPr>
               <w:tab/>
             </w:r>
             <w:r>
               <w:rPr>
-                <w:rFonts w:ascii="Times New Roman" w:hAnsi="Times New Roman" w:cs="Times New Roman"/>
-                <w:noProof/>
-                <w:webHidden/>
-                <w:sz w:val="28"/>
-                <w:szCs w:val="28"/>
+                <w:noProof/>
+                <w:webHidden/>
               </w:rPr>
               <w:fldChar w:fldCharType="begin"/>
             </w:r>
             <w:r>
               <w:rPr>
-                <w:rFonts w:ascii="Times New Roman" w:hAnsi="Times New Roman" w:cs="Times New Roman"/>
-                <w:noProof/>
-                <w:webHidden/>
-                <w:sz w:val="28"/>
-                <w:szCs w:val="28"/>
-              </w:rPr>
-              <w:instrText xml:space="preserve"> PAGEREF _Toc157504273 \h </w:instrText>
-            </w:r>
-            <w:r>
-              <w:rPr>
-                <w:rFonts w:ascii="Times New Roman" w:hAnsi="Times New Roman" w:cs="Times New Roman"/>
-                <w:noProof/>
-                <w:webHidden/>
-                <w:sz w:val="28"/>
-                <w:szCs w:val="28"/>
-              </w:rPr>
-            </w:r>
-            <w:r>
-              <w:rPr>
-                <w:rFonts w:ascii="Times New Roman" w:hAnsi="Times New Roman" w:cs="Times New Roman"/>
-                <w:noProof/>
-                <w:webHidden/>
-                <w:sz w:val="28"/>
-                <w:szCs w:val="28"/>
+                <w:noProof/>
+                <w:webHidden/>
+              </w:rPr>
+              <w:instrText xml:space="preserve"> PAGEREF _Toc157762839 \h </w:instrText>
+            </w:r>
+            <w:r>
+              <w:rPr>
+                <w:noProof/>
+                <w:webHidden/>
+              </w:rPr>
+            </w:r>
+            <w:r>
+              <w:rPr>
+                <w:noProof/>
+                <w:webHidden/>
               </w:rPr>
               <w:fldChar w:fldCharType="separate"/>
             </w:r>
             <w:r>
               <w:rPr>
-                <w:rFonts w:ascii="Times New Roman" w:hAnsi="Times New Roman" w:cs="Times New Roman"/>
-                <w:noProof/>
-                <w:webHidden/>
-                <w:sz w:val="28"/>
-                <w:szCs w:val="28"/>
-              </w:rPr>
-              <w:t>7</w:t>
-            </w:r>
-            <w:r>
-              <w:rPr>
-                <w:rFonts w:ascii="Times New Roman" w:hAnsi="Times New Roman" w:cs="Times New Roman"/>
-                <w:noProof/>
-                <w:webHidden/>
-                <w:sz w:val="28"/>
-                <w:szCs w:val="28"/>
+                <w:noProof/>
+                <w:webHidden/>
+              </w:rPr>
+              <w:t>8</w:t>
+            </w:r>
+            <w:r>
+              <w:rPr>
+                <w:noProof/>
+                <w:webHidden/>
               </w:rPr>
               <w:fldChar w:fldCharType="end"/>
             </w:r>
@@ -2268,91 +1826,66 @@
               <w:tab w:val="right" w:leader="dot" w:pos="8494"/>
             </w:tabs>
             <w:rPr>
-              <w:rFonts w:ascii="Times New Roman" w:eastAsiaTheme="minorEastAsia" w:hAnsi="Times New Roman" w:cs="Times New Roman"/>
+              <w:rFonts w:eastAsiaTheme="minorEastAsia"/>
               <w:noProof/>
-              <w:sz w:val="28"/>
-              <w:szCs w:val="28"/>
               <w:lang w:eastAsia="es-ES"/>
             </w:rPr>
           </w:pPr>
-          <w:hyperlink w:anchor="_Toc157504274" w:history="1">
+          <w:hyperlink w:anchor="_Toc157762840" w:history="1">
             <w:r>
               <w:rPr>
                 <w:rStyle w:val="Hyperlink"/>
                 <w:rFonts w:ascii="Times New Roman" w:hAnsi="Times New Roman" w:cs="Times New Roman"/>
                 <w:noProof/>
-                <w:sz w:val="28"/>
-                <w:szCs w:val="28"/>
                 <w:lang w:val="en-GB"/>
               </w:rPr>
               <w:t>5.1 Measures of Central Tendency</w:t>
             </w:r>
             <w:r>
               <w:rPr>
-                <w:rFonts w:ascii="Times New Roman" w:hAnsi="Times New Roman" w:cs="Times New Roman"/>
-                <w:noProof/>
-                <w:webHidden/>
-                <w:sz w:val="28"/>
-                <w:szCs w:val="28"/>
+                <w:noProof/>
+                <w:webHidden/>
               </w:rPr>
               <w:tab/>
             </w:r>
             <w:r>
               <w:rPr>
-                <w:rFonts w:ascii="Times New Roman" w:hAnsi="Times New Roman" w:cs="Times New Roman"/>
-                <w:noProof/>
-                <w:webHidden/>
-                <w:sz w:val="28"/>
-                <w:szCs w:val="28"/>
+                <w:noProof/>
+                <w:webHidden/>
               </w:rPr>
               <w:fldChar w:fldCharType="begin"/>
             </w:r>
             <w:r>
               <w:rPr>
-                <w:rFonts w:ascii="Times New Roman" w:hAnsi="Times New Roman" w:cs="Times New Roman"/>
-                <w:noProof/>
-                <w:webHidden/>
-                <w:sz w:val="28"/>
-                <w:szCs w:val="28"/>
-              </w:rPr>
-              <w:instrText xml:space="preserve"> PAGEREF _Toc157504274 \h </w:instrText>
-            </w:r>
-            <w:r>
-              <w:rPr>
-                <w:rFonts w:ascii="Times New Roman" w:hAnsi="Times New Roman" w:cs="Times New Roman"/>
-                <w:noProof/>
-                <w:webHidden/>
-                <w:sz w:val="28"/>
-                <w:szCs w:val="28"/>
-              </w:rPr>
-            </w:r>
-            <w:r>
-              <w:rPr>
-                <w:rFonts w:ascii="Times New Roman" w:hAnsi="Times New Roman" w:cs="Times New Roman"/>
-                <w:noProof/>
-                <w:webHidden/>
-                <w:sz w:val="28"/>
-                <w:szCs w:val="28"/>
+                <w:noProof/>
+                <w:webHidden/>
+              </w:rPr>
+              <w:instrText xml:space="preserve"> PAGEREF _Toc157762840 \h </w:instrText>
+            </w:r>
+            <w:r>
+              <w:rPr>
+                <w:noProof/>
+                <w:webHidden/>
+              </w:rPr>
+            </w:r>
+            <w:r>
+              <w:rPr>
+                <w:noProof/>
+                <w:webHidden/>
               </w:rPr>
               <w:fldChar w:fldCharType="separate"/>
             </w:r>
             <w:r>
               <w:rPr>
-                <w:rFonts w:ascii="Times New Roman" w:hAnsi="Times New Roman" w:cs="Times New Roman"/>
-                <w:noProof/>
-                <w:webHidden/>
-                <w:sz w:val="28"/>
-                <w:szCs w:val="28"/>
-              </w:rPr>
-              <w:t>7</w:t>
-            </w:r>
-            <w:r>
-              <w:rPr>
-                <w:rFonts w:ascii="Times New Roman" w:hAnsi="Times New Roman" w:cs="Times New Roman"/>
-                <w:noProof/>
-                <w:webHidden/>
-                <w:sz w:val="28"/>
-                <w:szCs w:val="28"/>
+                <w:noProof/>
+                <w:webHidden/>
+              </w:rPr>
+              <w:t>8</w:t>
+            </w:r>
+            <w:r>
+              <w:rPr>
+                <w:noProof/>
+                <w:webHidden/>
               </w:rPr>
               <w:fldChar w:fldCharType="end"/>
             </w:r>
@@ -2365,91 +1898,66 @@
               <w:tab w:val="right" w:leader="dot" w:pos="8494"/>
             </w:tabs>
             <w:rPr>
-              <w:rFonts w:ascii="Times New Roman" w:eastAsiaTheme="minorEastAsia" w:hAnsi="Times New Roman" w:cs="Times New Roman"/>
+              <w:rFonts w:eastAsiaTheme="minorEastAsia"/>
               <w:noProof/>
-              <w:sz w:val="28"/>
-              <w:szCs w:val="28"/>
               <w:lang w:eastAsia="es-ES"/>
             </w:rPr>
           </w:pPr>
-          <w:hyperlink w:anchor="_Toc157504275" w:history="1">
+          <w:hyperlink w:anchor="_Toc157762841" w:history="1">
             <w:r>
               <w:rPr>
                 <w:rStyle w:val="Hyperlink"/>
                 <w:rFonts w:ascii="Times New Roman" w:hAnsi="Times New Roman" w:cs="Times New Roman"/>
                 <w:noProof/>
-                <w:sz w:val="28"/>
-                <w:szCs w:val="28"/>
                 <w:lang w:val="en-GB"/>
               </w:rPr>
               <w:t>5.1.1 The Mean or Average:</w:t>
             </w:r>
             <w:r>
               <w:rPr>
-                <w:rFonts w:ascii="Times New Roman" w:hAnsi="Times New Roman" w:cs="Times New Roman"/>
-                <w:noProof/>
-                <w:webHidden/>
-                <w:sz w:val="28"/>
-                <w:szCs w:val="28"/>
+                <w:noProof/>
+                <w:webHidden/>
               </w:rPr>
               <w:tab/>
             </w:r>
             <w:r>
               <w:rPr>
-                <w:rFonts w:ascii="Times New Roman" w:hAnsi="Times New Roman" w:cs="Times New Roman"/>
-                <w:noProof/>
-                <w:webHidden/>
-                <w:sz w:val="28"/>
-                <w:szCs w:val="28"/>
+                <w:noProof/>
+                <w:webHidden/>
               </w:rPr>
               <w:fldChar w:fldCharType="begin"/>
             </w:r>
             <w:r>
               <w:rPr>
-                <w:rFonts w:ascii="Times New Roman" w:hAnsi="Times New Roman" w:cs="Times New Roman"/>
-                <w:noProof/>
-                <w:webHidden/>
-                <w:sz w:val="28"/>
-                <w:szCs w:val="28"/>
-              </w:rPr>
-              <w:instrText xml:space="preserve"> PAGEREF _Toc157504275 \h </w:instrText>
-            </w:r>
-            <w:r>
-              <w:rPr>
-                <w:rFonts w:ascii="Times New Roman" w:hAnsi="Times New Roman" w:cs="Times New Roman"/>
-                <w:noProof/>
-                <w:webHidden/>
-                <w:sz w:val="28"/>
-                <w:szCs w:val="28"/>
-              </w:rPr>
-            </w:r>
-            <w:r>
-              <w:rPr>
-                <w:rFonts w:ascii="Times New Roman" w:hAnsi="Times New Roman" w:cs="Times New Roman"/>
-                <w:noProof/>
-                <w:webHidden/>
-                <w:sz w:val="28"/>
-                <w:szCs w:val="28"/>
+                <w:noProof/>
+                <w:webHidden/>
+              </w:rPr>
+              <w:instrText xml:space="preserve"> PAGEREF _Toc157762841 \h </w:instrText>
+            </w:r>
+            <w:r>
+              <w:rPr>
+                <w:noProof/>
+                <w:webHidden/>
+              </w:rPr>
+            </w:r>
+            <w:r>
+              <w:rPr>
+                <w:noProof/>
+                <w:webHidden/>
               </w:rPr>
               <w:fldChar w:fldCharType="separate"/>
             </w:r>
             <w:r>
               <w:rPr>
-                <w:rFonts w:ascii="Times New Roman" w:hAnsi="Times New Roman" w:cs="Times New Roman"/>
-                <w:noProof/>
-                <w:webHidden/>
-                <w:sz w:val="28"/>
-                <w:szCs w:val="28"/>
-              </w:rPr>
-              <w:t>7</w:t>
-            </w:r>
-            <w:r>
-              <w:rPr>
-                <w:rFonts w:ascii="Times New Roman" w:hAnsi="Times New Roman" w:cs="Times New Roman"/>
-                <w:noProof/>
-                <w:webHidden/>
-                <w:sz w:val="28"/>
-                <w:szCs w:val="28"/>
+                <w:noProof/>
+                <w:webHidden/>
+              </w:rPr>
+              <w:t>8</w:t>
+            </w:r>
+            <w:r>
+              <w:rPr>
+                <w:noProof/>
+                <w:webHidden/>
               </w:rPr>
               <w:fldChar w:fldCharType="end"/>
             </w:r>
@@ -2462,91 +1970,350 @@
               <w:tab w:val="right" w:leader="dot" w:pos="8494"/>
             </w:tabs>
             <w:rPr>
-              <w:rFonts w:ascii="Times New Roman" w:eastAsiaTheme="minorEastAsia" w:hAnsi="Times New Roman" w:cs="Times New Roman"/>
+              <w:rFonts w:eastAsiaTheme="minorEastAsia"/>
               <w:noProof/>
-              <w:sz w:val="28"/>
-              <w:szCs w:val="28"/>
               <w:lang w:eastAsia="es-ES"/>
             </w:rPr>
           </w:pPr>
-          <w:hyperlink w:anchor="_Toc157504276" w:history="1">
+          <w:hyperlink w:anchor="_Toc157762842" w:history="1">
             <w:r>
               <w:rPr>
                 <w:rStyle w:val="Hyperlink"/>
                 <w:rFonts w:ascii="Times New Roman" w:hAnsi="Times New Roman" w:cs="Times New Roman"/>
                 <w:noProof/>
-                <w:sz w:val="28"/>
-                <w:szCs w:val="28"/>
                 <w:lang w:val="en-GB"/>
               </w:rPr>
               <w:t>5.1.2 The Median:</w:t>
             </w:r>
             <w:r>
               <w:rPr>
-                <w:rFonts w:ascii="Times New Roman" w:hAnsi="Times New Roman" w:cs="Times New Roman"/>
-                <w:noProof/>
-                <w:webHidden/>
-                <w:sz w:val="28"/>
-                <w:szCs w:val="28"/>
+                <w:noProof/>
+                <w:webHidden/>
               </w:rPr>
               <w:tab/>
             </w:r>
             <w:r>
               <w:rPr>
-                <w:rFonts w:ascii="Times New Roman" w:hAnsi="Times New Roman" w:cs="Times New Roman"/>
-                <w:noProof/>
-                <w:webHidden/>
-                <w:sz w:val="28"/>
-                <w:szCs w:val="28"/>
+                <w:noProof/>
+                <w:webHidden/>
               </w:rPr>
               <w:fldChar w:fldCharType="begin"/>
             </w:r>
             <w:r>
               <w:rPr>
-                <w:rFonts w:ascii="Times New Roman" w:hAnsi="Times New Roman" w:cs="Times New Roman"/>
-                <w:noProof/>
-                <w:webHidden/>
-                <w:sz w:val="28"/>
-                <w:szCs w:val="28"/>
-              </w:rPr>
-              <w:instrText xml:space="preserve"> PAGEREF _Toc157504276 \h </w:instrText>
-            </w:r>
-            <w:r>
-              <w:rPr>
-                <w:rFonts w:ascii="Times New Roman" w:hAnsi="Times New Roman" w:cs="Times New Roman"/>
-                <w:noProof/>
-                <w:webHidden/>
-                <w:sz w:val="28"/>
-                <w:szCs w:val="28"/>
-              </w:rPr>
-            </w:r>
-            <w:r>
-              <w:rPr>
-                <w:rFonts w:ascii="Times New Roman" w:hAnsi="Times New Roman" w:cs="Times New Roman"/>
-                <w:noProof/>
-                <w:webHidden/>
-                <w:sz w:val="28"/>
-                <w:szCs w:val="28"/>
+                <w:noProof/>
+                <w:webHidden/>
+              </w:rPr>
+              <w:instrText xml:space="preserve"> PAGEREF _Toc157762842 \h </w:instrText>
+            </w:r>
+            <w:r>
+              <w:rPr>
+                <w:noProof/>
+                <w:webHidden/>
+              </w:rPr>
+            </w:r>
+            <w:r>
+              <w:rPr>
+                <w:noProof/>
+                <w:webHidden/>
               </w:rPr>
               <w:fldChar w:fldCharType="separate"/>
             </w:r>
             <w:r>
               <w:rPr>
-                <w:rFonts w:ascii="Times New Roman" w:hAnsi="Times New Roman" w:cs="Times New Roman"/>
-                <w:noProof/>
-                <w:webHidden/>
-                <w:sz w:val="28"/>
-                <w:szCs w:val="28"/>
-              </w:rPr>
-              <w:t>7</w:t>
-            </w:r>
-            <w:r>
-              <w:rPr>
-                <w:rFonts w:ascii="Times New Roman" w:hAnsi="Times New Roman" w:cs="Times New Roman"/>
-                <w:noProof/>
-                <w:webHidden/>
-                <w:sz w:val="28"/>
-                <w:szCs w:val="28"/>
+                <w:noProof/>
+                <w:webHidden/>
+              </w:rPr>
+              <w:t>8</w:t>
+            </w:r>
+            <w:r>
+              <w:rPr>
+                <w:noProof/>
+                <w:webHidden/>
+              </w:rPr>
+              <w:fldChar w:fldCharType="end"/>
+            </w:r>
+          </w:hyperlink>
+        </w:p>
+        <w:p>
+          <w:pPr>
+            <w:pStyle w:val="TOC2"/>
+            <w:tabs>
+              <w:tab w:val="right" w:leader="dot" w:pos="8494"/>
+            </w:tabs>
+            <w:rPr>
+              <w:rFonts w:eastAsiaTheme="minorEastAsia"/>
+              <w:noProof/>
+              <w:lang w:eastAsia="es-ES"/>
+            </w:rPr>
+          </w:pPr>
+          <w:hyperlink w:anchor="_Toc157762843" w:history="1">
+            <w:r>
+              <w:rPr>
+                <w:rStyle w:val="Hyperlink"/>
+                <w:noProof/>
+                <w:lang w:val="en-GB"/>
+              </w:rPr>
+              <w:t>5.2 Measures of positions</w:t>
+            </w:r>
+            <w:r>
+              <w:rPr>
+                <w:noProof/>
+                <w:webHidden/>
+              </w:rPr>
+              <w:tab/>
+            </w:r>
+            <w:r>
+              <w:rPr>
+                <w:noProof/>
+                <w:webHidden/>
+              </w:rPr>
+              <w:fldChar w:fldCharType="begin"/>
+            </w:r>
+            <w:r>
+              <w:rPr>
+                <w:noProof/>
+                <w:webHidden/>
+              </w:rPr>
+              <w:instrText xml:space="preserve"> PAGEREF _Toc157762843 \h </w:instrText>
+            </w:r>
+            <w:r>
+              <w:rPr>
+                <w:noProof/>
+                <w:webHidden/>
+              </w:rPr>
+            </w:r>
+            <w:r>
+              <w:rPr>
+                <w:noProof/>
+                <w:webHidden/>
+              </w:rPr>
+              <w:fldChar w:fldCharType="separate"/>
+            </w:r>
+            <w:r>
+              <w:rPr>
+                <w:noProof/>
+                <w:webHidden/>
+              </w:rPr>
+              <w:t>9</w:t>
+            </w:r>
+            <w:r>
+              <w:rPr>
+                <w:noProof/>
+                <w:webHidden/>
+              </w:rPr>
+              <w:fldChar w:fldCharType="end"/>
+            </w:r>
+          </w:hyperlink>
+        </w:p>
+        <w:p>
+          <w:pPr>
+            <w:pStyle w:val="TOC2"/>
+            <w:tabs>
+              <w:tab w:val="right" w:leader="dot" w:pos="8494"/>
+            </w:tabs>
+            <w:rPr>
+              <w:rFonts w:eastAsiaTheme="minorEastAsia"/>
+              <w:noProof/>
+              <w:lang w:eastAsia="es-ES"/>
+            </w:rPr>
+          </w:pPr>
+          <w:hyperlink w:anchor="_Toc157762844" w:history="1">
+            <w:r>
+              <w:rPr>
+                <w:rStyle w:val="Hyperlink"/>
+                <w:noProof/>
+                <w:lang w:val="en-GB"/>
+              </w:rPr>
+              <w:t>5.3 Measures of dispersion</w:t>
+            </w:r>
+            <w:r>
+              <w:rPr>
+                <w:noProof/>
+                <w:webHidden/>
+              </w:rPr>
+              <w:tab/>
+            </w:r>
+            <w:r>
+              <w:rPr>
+                <w:noProof/>
+                <w:webHidden/>
+              </w:rPr>
+              <w:fldChar w:fldCharType="begin"/>
+            </w:r>
+            <w:r>
+              <w:rPr>
+                <w:noProof/>
+                <w:webHidden/>
+              </w:rPr>
+              <w:instrText xml:space="preserve"> PAGEREF _Toc157762844 \h </w:instrText>
+            </w:r>
+            <w:r>
+              <w:rPr>
+                <w:noProof/>
+                <w:webHidden/>
+              </w:rPr>
+            </w:r>
+            <w:r>
+              <w:rPr>
+                <w:noProof/>
+                <w:webHidden/>
+              </w:rPr>
+              <w:fldChar w:fldCharType="separate"/>
+            </w:r>
+            <w:r>
+              <w:rPr>
+                <w:noProof/>
+                <w:webHidden/>
+              </w:rPr>
+              <w:t>10</w:t>
+            </w:r>
+            <w:r>
+              <w:rPr>
+                <w:noProof/>
+                <w:webHidden/>
+              </w:rPr>
+              <w:fldChar w:fldCharType="end"/>
+            </w:r>
+          </w:hyperlink>
+        </w:p>
+        <w:p>
+          <w:pPr>
+            <w:pStyle w:val="TOC3"/>
+            <w:tabs>
+              <w:tab w:val="right" w:leader="dot" w:pos="8494"/>
+            </w:tabs>
+            <w:rPr>
+              <w:rFonts w:eastAsiaTheme="minorEastAsia"/>
+              <w:noProof/>
+              <w:lang w:eastAsia="es-ES"/>
+            </w:rPr>
+          </w:pPr>
+          <w:hyperlink w:anchor="_Toc157762845" w:history="1">
+            <w:r>
+              <w:rPr>
+                <w:rStyle w:val="Hyperlink"/>
+                <w:noProof/>
+                <w:lang w:val="en-GB"/>
+              </w:rPr>
+              <w:t>5.3.1 Range:</w:t>
+            </w:r>
+            <w:r>
+              <w:rPr>
+                <w:noProof/>
+                <w:webHidden/>
+              </w:rPr>
+              <w:tab/>
+            </w:r>
+            <w:r>
+              <w:rPr>
+                <w:noProof/>
+                <w:webHidden/>
+              </w:rPr>
+              <w:fldChar w:fldCharType="begin"/>
+            </w:r>
+            <w:r>
+              <w:rPr>
+                <w:noProof/>
+                <w:webHidden/>
+              </w:rPr>
+              <w:instrText xml:space="preserve"> PAGEREF _Toc157762845 \h </w:instrText>
+            </w:r>
+            <w:r>
+              <w:rPr>
+                <w:noProof/>
+                <w:webHidden/>
+              </w:rPr>
+            </w:r>
+            <w:r>
+              <w:rPr>
+                <w:noProof/>
+                <w:webHidden/>
+              </w:rPr>
+              <w:fldChar w:fldCharType="separate"/>
+            </w:r>
+            <w:r>
+              <w:rPr>
+                <w:noProof/>
+                <w:webHidden/>
+              </w:rPr>
+              <w:t>10</w:t>
+            </w:r>
+            <w:r>
+              <w:rPr>
+                <w:noProof/>
+                <w:webHidden/>
+              </w:rPr>
+              <w:fldChar w:fldCharType="end"/>
+            </w:r>
+          </w:hyperlink>
+        </w:p>
+        <w:p>
+          <w:pPr>
+            <w:pStyle w:val="TOC3"/>
+            <w:tabs>
+              <w:tab w:val="right" w:leader="dot" w:pos="8494"/>
+            </w:tabs>
+            <w:rPr>
+              <w:rFonts w:eastAsiaTheme="minorEastAsia"/>
+              <w:noProof/>
+              <w:lang w:eastAsia="es-ES"/>
+            </w:rPr>
+          </w:pPr>
+          <w:hyperlink w:anchor="_Toc157762846" w:history="1">
+            <w:r>
+              <w:rPr>
+                <w:rStyle w:val="Hyperlink"/>
+                <w:noProof/>
+                <w:lang w:val="en-GB"/>
+              </w:rPr>
+              <w:t>5.3.2 Interquartile Range (IQR):</w:t>
+            </w:r>
+            <w:r>
+              <w:rPr>
+                <w:noProof/>
+                <w:webHidden/>
+              </w:rPr>
+              <w:tab/>
+            </w:r>
+            <w:r>
+              <w:rPr>
+                <w:noProof/>
+                <w:webHidden/>
+              </w:rPr>
+              <w:fldChar w:fldCharType="begin"/>
+            </w:r>
+            <w:r>
+              <w:rPr>
+                <w:noProof/>
+                <w:webHidden/>
+              </w:rPr>
+              <w:instrText xml:space="preserve"> PAGEREF _Toc157762846 \h </w:instrText>
+            </w:r>
+            <w:r>
+              <w:rPr>
+                <w:noProof/>
+                <w:webHidden/>
+              </w:rPr>
+            </w:r>
+            <w:r>
+              <w:rPr>
+                <w:noProof/>
+                <w:webHidden/>
+              </w:rPr>
+              <w:fldChar w:fldCharType="separate"/>
+            </w:r>
+            <w:r>
+              <w:rPr>
+                <w:noProof/>
+                <w:webHidden/>
+              </w:rPr>
+              <w:t>10</w:t>
+            </w:r>
+            <w:r>
+              <w:rPr>
+                <w:noProof/>
+                <w:webHidden/>
               </w:rPr>
               <w:fldChar w:fldCharType="end"/>
             </w:r>
@@ -2607,7 +2374,7 @@
           <w:lang w:val="en-GB"/>
         </w:rPr>
       </w:pPr>
-      <w:bookmarkStart w:id="0" w:name="_Toc157504258"/>
+      <w:bookmarkStart w:id="0" w:name="_Toc157762824"/>
       <w:r>
         <w:rPr>
           <w:rFonts w:ascii="Times New Roman" w:hAnsi="Times New Roman" w:cs="Times New Roman"/>
@@ -2794,7 +2561,7 @@
           <w:lang w:val="en-GB"/>
         </w:rPr>
       </w:pPr>
-      <w:bookmarkStart w:id="1" w:name="_Toc157504259"/>
+      <w:bookmarkStart w:id="1" w:name="_Toc157762825"/>
       <w:r>
         <w:rPr>
           <w:rFonts w:ascii="Times New Roman" w:hAnsi="Times New Roman" w:cs="Times New Roman"/>
@@ -2849,10 +2616,6 @@
     <w:p>
       <w:pPr>
         <w:pStyle w:val="Heading2"/>
-        <w:numPr>
-          <w:ilvl w:val="1"/>
-          <w:numId w:val="5"/>
-        </w:numPr>
         <w:rPr>
           <w:rFonts w:ascii="Times New Roman" w:hAnsi="Times New Roman" w:cs="Times New Roman"/>
           <w:sz w:val="36"/>
@@ -2860,7 +2623,7 @@
           <w:lang w:val="en-GB"/>
         </w:rPr>
       </w:pPr>
-      <w:bookmarkStart w:id="2" w:name="_Toc157504260"/>
+      <w:bookmarkStart w:id="2" w:name="_Toc157762826"/>
       <w:r>
         <w:rPr>
           <w:rFonts w:ascii="Times New Roman" w:hAnsi="Times New Roman" w:cs="Times New Roman"/>
@@ -2868,242 +2631,242 @@
           <w:szCs w:val="36"/>
           <w:lang w:val="en-GB"/>
         </w:rPr>
-        <w:t>Quantitative variables:</w:t>
-      </w:r>
-      <w:bookmarkEnd w:id="2"/>
-    </w:p>
-    <w:p>
-      <w:pPr>
-        <w:rPr>
-          <w:rFonts w:ascii="Times New Roman" w:hAnsi="Times New Roman" w:cs="Times New Roman"/>
-          <w:sz w:val="28"/>
-          <w:szCs w:val="28"/>
-          <w:lang w:val="en-GB"/>
-        </w:rPr>
-      </w:pPr>
-      <w:r>
-        <w:rPr>
-          <w:rFonts w:ascii="Times New Roman" w:hAnsi="Times New Roman" w:cs="Times New Roman"/>
-          <w:sz w:val="28"/>
-          <w:szCs w:val="28"/>
-          <w:lang w:val="en-GB"/>
-        </w:rPr>
-        <w:t>This, refer to all those variables that are represented numerically. One example of this could be the mark of students in a class, as seen in the previous example.</w:t>
-      </w:r>
-    </w:p>
-    <w:p>
-      <w:pPr>
-        <w:rPr>
-          <w:rFonts w:ascii="Times New Roman" w:hAnsi="Times New Roman" w:cs="Times New Roman"/>
-          <w:sz w:val="28"/>
-          <w:szCs w:val="28"/>
-          <w:lang w:val="en-GB"/>
-        </w:rPr>
-      </w:pPr>
-      <w:r>
-        <w:rPr>
-          <w:rFonts w:ascii="Times New Roman" w:hAnsi="Times New Roman" w:cs="Times New Roman"/>
-          <w:sz w:val="28"/>
-          <w:szCs w:val="28"/>
-          <w:lang w:val="en-GB"/>
-        </w:rPr>
-        <w:t xml:space="preserve">Depending on how well defined </w:t>
-      </w:r>
-      <w:r>
-        <w:rPr>
-          <w:rFonts w:ascii="Times New Roman" w:hAnsi="Times New Roman" w:cs="Times New Roman"/>
-          <w:sz w:val="28"/>
-          <w:szCs w:val="28"/>
-          <w:lang w:val="en-GB"/>
-        </w:rPr>
-        <w:t>these numerical values</w:t>
-      </w:r>
-      <w:r>
-        <w:rPr>
-          <w:rFonts w:ascii="Times New Roman" w:hAnsi="Times New Roman" w:cs="Times New Roman"/>
-          <w:sz w:val="28"/>
-          <w:szCs w:val="28"/>
-          <w:lang w:val="en-GB"/>
-        </w:rPr>
-        <w:t xml:space="preserve"> are, we divide them into two groups:</w:t>
-      </w:r>
-    </w:p>
-    <w:p>
-      <w:pPr>
-        <w:pStyle w:val="Heading3"/>
-        <w:rPr>
-          <w:rFonts w:ascii="Times New Roman" w:hAnsi="Times New Roman" w:cs="Times New Roman"/>
-          <w:sz w:val="32"/>
-          <w:szCs w:val="32"/>
-          <w:lang w:val="en-GB"/>
-        </w:rPr>
-      </w:pPr>
-      <w:bookmarkStart w:id="3" w:name="_Toc157504261"/>
-      <w:r>
-        <w:rPr>
-          <w:rFonts w:ascii="Times New Roman" w:hAnsi="Times New Roman" w:cs="Times New Roman"/>
-          <w:sz w:val="32"/>
-          <w:szCs w:val="32"/>
-          <w:lang w:val="en-GB"/>
-        </w:rPr>
-        <w:t xml:space="preserve">2.1.1 </w:t>
-      </w:r>
-      <w:r>
-        <w:rPr>
-          <w:rFonts w:ascii="Times New Roman" w:hAnsi="Times New Roman" w:cs="Times New Roman"/>
-          <w:sz w:val="32"/>
-          <w:szCs w:val="32"/>
-          <w:lang w:val="en-GB"/>
-        </w:rPr>
-        <w:t>Discrete:</w:t>
-      </w:r>
-      <w:bookmarkEnd w:id="3"/>
-    </w:p>
-    <w:p>
-      <w:pPr>
-        <w:ind w:left="708"/>
-        <w:rPr>
-          <w:rFonts w:ascii="Times New Roman" w:hAnsi="Times New Roman" w:cs="Times New Roman"/>
-          <w:sz w:val="32"/>
-          <w:szCs w:val="32"/>
-          <w:lang w:val="en-GB"/>
-        </w:rPr>
-      </w:pPr>
-      <w:r>
-        <w:rPr>
-          <w:rFonts w:ascii="Times New Roman" w:hAnsi="Times New Roman" w:cs="Times New Roman"/>
-          <w:sz w:val="28"/>
-          <w:szCs w:val="28"/>
-          <w:lang w:val="en-GB"/>
-        </w:rPr>
-        <w:t>This will apply to all the defined number</w:t>
-      </w:r>
-      <w:r>
-        <w:rPr>
-          <w:rFonts w:ascii="Times New Roman" w:hAnsi="Times New Roman" w:cs="Times New Roman"/>
-          <w:sz w:val="28"/>
-          <w:szCs w:val="28"/>
-          <w:lang w:val="en-GB"/>
-        </w:rPr>
-        <w:t xml:space="preserve"> (integers) </w:t>
-      </w:r>
-      <w:r>
-        <w:rPr>
-          <w:rFonts w:ascii="Times New Roman" w:hAnsi="Times New Roman" w:cs="Times New Roman"/>
-          <w:sz w:val="28"/>
-          <w:szCs w:val="28"/>
-          <w:lang w:val="en-GB"/>
-        </w:rPr>
-        <w:t>, for example 10 kids or 5 apples.</w:t>
-      </w:r>
-    </w:p>
-    <w:p>
-      <w:pPr>
-        <w:pStyle w:val="Heading3"/>
-        <w:rPr>
-          <w:rFonts w:ascii="Times New Roman" w:hAnsi="Times New Roman" w:cs="Times New Roman"/>
-          <w:sz w:val="32"/>
-          <w:szCs w:val="32"/>
-          <w:lang w:val="en-GB"/>
-        </w:rPr>
-      </w:pPr>
-      <w:bookmarkStart w:id="4" w:name="_Toc157504262"/>
-      <w:r>
-        <w:rPr>
-          <w:rFonts w:ascii="Times New Roman" w:hAnsi="Times New Roman" w:cs="Times New Roman"/>
-          <w:sz w:val="32"/>
-          <w:szCs w:val="32"/>
-          <w:lang w:val="en-GB"/>
-        </w:rPr>
-        <w:t xml:space="preserve">2.1.2 </w:t>
-      </w:r>
-      <w:r>
-        <w:rPr>
-          <w:rFonts w:ascii="Times New Roman" w:hAnsi="Times New Roman" w:cs="Times New Roman"/>
-          <w:sz w:val="32"/>
-          <w:szCs w:val="32"/>
-          <w:lang w:val="en-GB"/>
-        </w:rPr>
-        <w:t>Continuous:</w:t>
-      </w:r>
-      <w:bookmarkEnd w:id="4"/>
-      <w:r>
-        <w:rPr>
-          <w:rFonts w:ascii="Times New Roman" w:hAnsi="Times New Roman" w:cs="Times New Roman"/>
-          <w:sz w:val="32"/>
-          <w:szCs w:val="32"/>
-          <w:lang w:val="en-GB"/>
-        </w:rPr>
-        <w:t xml:space="preserve"> </w:t>
-      </w:r>
-    </w:p>
-    <w:p>
-      <w:pPr>
-        <w:ind w:left="708"/>
-        <w:rPr>
-          <w:rFonts w:ascii="Times New Roman" w:hAnsi="Times New Roman" w:cs="Times New Roman"/>
-          <w:sz w:val="28"/>
-          <w:szCs w:val="28"/>
-          <w:lang w:val="en-GB"/>
-        </w:rPr>
-      </w:pPr>
-      <w:r>
-        <w:rPr>
-          <w:rFonts w:ascii="Times New Roman" w:hAnsi="Times New Roman" w:cs="Times New Roman"/>
-          <w:sz w:val="28"/>
-          <w:szCs w:val="28"/>
-          <w:lang w:val="en-GB"/>
-        </w:rPr>
-        <w:t>This will apply to all the non-defined numbers</w:t>
-      </w:r>
-      <w:r>
-        <w:rPr>
-          <w:rFonts w:ascii="Times New Roman" w:hAnsi="Times New Roman" w:cs="Times New Roman"/>
-          <w:sz w:val="28"/>
-          <w:szCs w:val="28"/>
-          <w:lang w:val="en-GB"/>
-        </w:rPr>
-        <w:t xml:space="preserve"> (decimals)</w:t>
-      </w:r>
-      <w:r>
-        <w:rPr>
-          <w:rFonts w:ascii="Times New Roman" w:hAnsi="Times New Roman" w:cs="Times New Roman"/>
-          <w:sz w:val="28"/>
-          <w:szCs w:val="28"/>
-          <w:lang w:val="en-GB"/>
-        </w:rPr>
-        <w:t xml:space="preserve">, for </w:t>
-      </w:r>
-      <w:r>
-        <w:rPr>
-          <w:rFonts w:ascii="Times New Roman" w:hAnsi="Times New Roman" w:cs="Times New Roman"/>
-          <w:sz w:val="28"/>
-          <w:szCs w:val="28"/>
-          <w:lang w:val="en-GB"/>
-        </w:rPr>
-        <w:t>example the results of an alcohol test.</w:t>
-      </w:r>
-    </w:p>
-    <w:p>
-      <w:pPr>
-        <w:pStyle w:val="Heading2"/>
+        <w:t xml:space="preserve">2.1 </w:t>
+      </w:r>
+      <w:r>
         <w:rPr>
           <w:rFonts w:ascii="Times New Roman" w:hAnsi="Times New Roman" w:cs="Times New Roman"/>
           <w:sz w:val="36"/>
           <w:szCs w:val="36"/>
           <w:lang w:val="en-GB"/>
         </w:rPr>
-      </w:pPr>
-      <w:bookmarkStart w:id="5" w:name="_Toc157504263"/>
-      <w:r>
+        <w:t>Quantitative variables:</w:t>
+      </w:r>
+      <w:bookmarkEnd w:id="2"/>
+    </w:p>
+    <w:p>
+      <w:pPr>
+        <w:rPr>
+          <w:rFonts w:ascii="Times New Roman" w:hAnsi="Times New Roman" w:cs="Times New Roman"/>
+          <w:sz w:val="28"/>
+          <w:szCs w:val="28"/>
+          <w:lang w:val="en-GB"/>
+        </w:rPr>
+      </w:pPr>
+      <w:r>
+        <w:rPr>
+          <w:rFonts w:ascii="Times New Roman" w:hAnsi="Times New Roman" w:cs="Times New Roman"/>
+          <w:sz w:val="28"/>
+          <w:szCs w:val="28"/>
+          <w:lang w:val="en-GB"/>
+        </w:rPr>
+        <w:t>This, refer to all those variables that are represented numerically. One example of this could be the mark of students in a class, as seen in the previous example.</w:t>
+      </w:r>
+    </w:p>
+    <w:p>
+      <w:pPr>
+        <w:rPr>
+          <w:rFonts w:ascii="Times New Roman" w:hAnsi="Times New Roman" w:cs="Times New Roman"/>
+          <w:sz w:val="28"/>
+          <w:szCs w:val="28"/>
+          <w:lang w:val="en-GB"/>
+        </w:rPr>
+      </w:pPr>
+      <w:r>
+        <w:rPr>
+          <w:rFonts w:ascii="Times New Roman" w:hAnsi="Times New Roman" w:cs="Times New Roman"/>
+          <w:sz w:val="28"/>
+          <w:szCs w:val="28"/>
+          <w:lang w:val="en-GB"/>
+        </w:rPr>
+        <w:t xml:space="preserve">Depending on how well defined </w:t>
+      </w:r>
+      <w:r>
+        <w:rPr>
+          <w:rFonts w:ascii="Times New Roman" w:hAnsi="Times New Roman" w:cs="Times New Roman"/>
+          <w:sz w:val="28"/>
+          <w:szCs w:val="28"/>
+          <w:lang w:val="en-GB"/>
+        </w:rPr>
+        <w:t>these numerical values</w:t>
+      </w:r>
+      <w:r>
+        <w:rPr>
+          <w:rFonts w:ascii="Times New Roman" w:hAnsi="Times New Roman" w:cs="Times New Roman"/>
+          <w:sz w:val="28"/>
+          <w:szCs w:val="28"/>
+          <w:lang w:val="en-GB"/>
+        </w:rPr>
+        <w:t xml:space="preserve"> are, we divide them into two groups:</w:t>
+      </w:r>
+    </w:p>
+    <w:p>
+      <w:pPr>
+        <w:pStyle w:val="Heading3"/>
+        <w:rPr>
+          <w:rFonts w:ascii="Times New Roman" w:hAnsi="Times New Roman" w:cs="Times New Roman"/>
+          <w:sz w:val="32"/>
+          <w:szCs w:val="32"/>
+          <w:lang w:val="en-GB"/>
+        </w:rPr>
+      </w:pPr>
+      <w:bookmarkStart w:id="3" w:name="_Toc157762827"/>
+      <w:r>
+        <w:rPr>
+          <w:rFonts w:ascii="Times New Roman" w:hAnsi="Times New Roman" w:cs="Times New Roman"/>
+          <w:sz w:val="32"/>
+          <w:szCs w:val="32"/>
+          <w:lang w:val="en-GB"/>
+        </w:rPr>
+        <w:t xml:space="preserve">2.1.1 </w:t>
+      </w:r>
+      <w:r>
+        <w:rPr>
+          <w:rFonts w:ascii="Times New Roman" w:hAnsi="Times New Roman" w:cs="Times New Roman"/>
+          <w:sz w:val="32"/>
+          <w:szCs w:val="32"/>
+          <w:lang w:val="en-GB"/>
+        </w:rPr>
+        <w:t>Discrete:</w:t>
+      </w:r>
+      <w:bookmarkEnd w:id="3"/>
+    </w:p>
+    <w:p>
+      <w:pPr>
+        <w:ind w:left="708"/>
+        <w:rPr>
+          <w:rFonts w:ascii="Times New Roman" w:hAnsi="Times New Roman" w:cs="Times New Roman"/>
+          <w:sz w:val="32"/>
+          <w:szCs w:val="32"/>
+          <w:lang w:val="en-GB"/>
+        </w:rPr>
+      </w:pPr>
+      <w:r>
+        <w:rPr>
+          <w:rFonts w:ascii="Times New Roman" w:hAnsi="Times New Roman" w:cs="Times New Roman"/>
+          <w:sz w:val="28"/>
+          <w:szCs w:val="28"/>
+          <w:lang w:val="en-GB"/>
+        </w:rPr>
+        <w:t>This will apply to all the defined number</w:t>
+      </w:r>
+      <w:r>
+        <w:rPr>
+          <w:rFonts w:ascii="Times New Roman" w:hAnsi="Times New Roman" w:cs="Times New Roman"/>
+          <w:sz w:val="28"/>
+          <w:szCs w:val="28"/>
+          <w:lang w:val="en-GB"/>
+        </w:rPr>
+        <w:t xml:space="preserve"> (integers) </w:t>
+      </w:r>
+      <w:r>
+        <w:rPr>
+          <w:rFonts w:ascii="Times New Roman" w:hAnsi="Times New Roman" w:cs="Times New Roman"/>
+          <w:sz w:val="28"/>
+          <w:szCs w:val="28"/>
+          <w:lang w:val="en-GB"/>
+        </w:rPr>
+        <w:t>, for example 10 kids or 5 apples.</w:t>
+      </w:r>
+    </w:p>
+    <w:p>
+      <w:pPr>
+        <w:pStyle w:val="Heading3"/>
+        <w:rPr>
+          <w:rFonts w:ascii="Times New Roman" w:hAnsi="Times New Roman" w:cs="Times New Roman"/>
+          <w:sz w:val="32"/>
+          <w:szCs w:val="32"/>
+          <w:lang w:val="en-GB"/>
+        </w:rPr>
+      </w:pPr>
+      <w:bookmarkStart w:id="4" w:name="_Toc157762828"/>
+      <w:r>
+        <w:rPr>
+          <w:rFonts w:ascii="Times New Roman" w:hAnsi="Times New Roman" w:cs="Times New Roman"/>
+          <w:sz w:val="32"/>
+          <w:szCs w:val="32"/>
+          <w:lang w:val="en-GB"/>
+        </w:rPr>
+        <w:t xml:space="preserve">2.1.2 </w:t>
+      </w:r>
+      <w:r>
+        <w:rPr>
+          <w:rFonts w:ascii="Times New Roman" w:hAnsi="Times New Roman" w:cs="Times New Roman"/>
+          <w:sz w:val="32"/>
+          <w:szCs w:val="32"/>
+          <w:lang w:val="en-GB"/>
+        </w:rPr>
+        <w:t>Continuous:</w:t>
+      </w:r>
+      <w:bookmarkEnd w:id="4"/>
+      <w:r>
+        <w:rPr>
+          <w:rFonts w:ascii="Times New Roman" w:hAnsi="Times New Roman" w:cs="Times New Roman"/>
+          <w:sz w:val="32"/>
+          <w:szCs w:val="32"/>
+          <w:lang w:val="en-GB"/>
+        </w:rPr>
+        <w:t xml:space="preserve"> </w:t>
+      </w:r>
+    </w:p>
+    <w:p>
+      <w:pPr>
+        <w:ind w:left="708"/>
+        <w:rPr>
+          <w:rFonts w:ascii="Times New Roman" w:hAnsi="Times New Roman" w:cs="Times New Roman"/>
+          <w:sz w:val="28"/>
+          <w:szCs w:val="28"/>
+          <w:lang w:val="en-GB"/>
+        </w:rPr>
+      </w:pPr>
+      <w:r>
+        <w:rPr>
+          <w:rFonts w:ascii="Times New Roman" w:hAnsi="Times New Roman" w:cs="Times New Roman"/>
+          <w:sz w:val="28"/>
+          <w:szCs w:val="28"/>
+          <w:lang w:val="en-GB"/>
+        </w:rPr>
+        <w:t>This will apply to all the non-defined numbers</w:t>
+      </w:r>
+      <w:r>
+        <w:rPr>
+          <w:rFonts w:ascii="Times New Roman" w:hAnsi="Times New Roman" w:cs="Times New Roman"/>
+          <w:sz w:val="28"/>
+          <w:szCs w:val="28"/>
+          <w:lang w:val="en-GB"/>
+        </w:rPr>
+        <w:t xml:space="preserve"> (decimals)</w:t>
+      </w:r>
+      <w:r>
+        <w:rPr>
+          <w:rFonts w:ascii="Times New Roman" w:hAnsi="Times New Roman" w:cs="Times New Roman"/>
+          <w:sz w:val="28"/>
+          <w:szCs w:val="28"/>
+          <w:lang w:val="en-GB"/>
+        </w:rPr>
+        <w:t xml:space="preserve">, for </w:t>
+      </w:r>
+      <w:r>
+        <w:rPr>
+          <w:rFonts w:ascii="Times New Roman" w:hAnsi="Times New Roman" w:cs="Times New Roman"/>
+          <w:sz w:val="28"/>
+          <w:szCs w:val="28"/>
+          <w:lang w:val="en-GB"/>
+        </w:rPr>
+        <w:t>example the results of an alcohol test.</w:t>
+      </w:r>
+    </w:p>
+    <w:p>
+      <w:pPr>
+        <w:pStyle w:val="Heading2"/>
         <w:rPr>
           <w:rFonts w:ascii="Times New Roman" w:hAnsi="Times New Roman" w:cs="Times New Roman"/>
           <w:sz w:val="36"/>
           <w:szCs w:val="36"/>
           <w:lang w:val="en-GB"/>
         </w:rPr>
-        <w:t xml:space="preserve">2.2 </w:t>
-      </w:r>
+      </w:pPr>
+      <w:bookmarkStart w:id="5" w:name="_Toc157762829"/>
       <w:r>
         <w:rPr>
           <w:rFonts w:ascii="Times New Roman" w:hAnsi="Times New Roman" w:cs="Times New Roman"/>
@@ -3111,6 +2874,15 @@
           <w:szCs w:val="36"/>
           <w:lang w:val="en-GB"/>
         </w:rPr>
+        <w:t xml:space="preserve">2.2 </w:t>
+      </w:r>
+      <w:r>
+        <w:rPr>
+          <w:rFonts w:ascii="Times New Roman" w:hAnsi="Times New Roman" w:cs="Times New Roman"/>
+          <w:sz w:val="36"/>
+          <w:szCs w:val="36"/>
+          <w:lang w:val="en-GB"/>
+        </w:rPr>
         <w:t>Qualitative variables:</w:t>
       </w:r>
       <w:bookmarkEnd w:id="5"/>
@@ -3163,7 +2935,7 @@
           <w:lang w:val="en-GB"/>
         </w:rPr>
       </w:pPr>
-      <w:bookmarkStart w:id="6" w:name="_Toc157504264"/>
+      <w:bookmarkStart w:id="6" w:name="_Toc157762830"/>
       <w:r>
         <w:rPr>
           <w:rFonts w:ascii="Times New Roman" w:hAnsi="Times New Roman" w:cs="Times New Roman"/>
@@ -3234,7 +3006,7 @@
           <w:lang w:val="en-GB"/>
         </w:rPr>
       </w:pPr>
-      <w:bookmarkStart w:id="7" w:name="_Toc157504265"/>
+      <w:bookmarkStart w:id="7" w:name="_Toc157762831"/>
       <w:r>
         <w:rPr>
           <w:rFonts w:ascii="Times New Roman" w:hAnsi="Times New Roman" w:cs="Times New Roman"/>
@@ -3327,7 +3099,9 @@
           <w:lang w:val="en-GB"/>
         </w:rPr>
       </w:pPr>
-      <w:bookmarkStart w:id="8" w:name="_Toc157504266"/>
+      <w:bookmarkStart w:id="8" w:name="_Toc157762832"/>
+      <w:bookmarkStart w:id="9" w:name="_Frequency_tables:"/>
+      <w:bookmarkEnd w:id="9"/>
       <w:r>
         <w:rPr>
           <w:rFonts w:ascii="Times New Roman" w:hAnsi="Times New Roman" w:cs="Times New Roman"/>
@@ -4796,7 +4570,7 @@
           <w:lang w:val="en-GB"/>
         </w:rPr>
       </w:pPr>
-      <w:bookmarkStart w:id="9" w:name="_Toc157504267"/>
+      <w:bookmarkStart w:id="10" w:name="_Toc157762833"/>
       <w:r>
         <w:rPr>
           <w:rFonts w:ascii="Times New Roman" w:hAnsi="Times New Roman" w:cs="Times New Roman"/>
@@ -4807,7 +4581,7 @@
         <w:lastRenderedPageBreak/>
         <w:t>Graphical Representations</w:t>
       </w:r>
-      <w:bookmarkEnd w:id="9"/>
+      <w:bookmarkEnd w:id="10"/>
     </w:p>
     <w:p>
       <w:pPr>
@@ -4838,7 +4612,7 @@
           <w:lang w:val="en-GB"/>
         </w:rPr>
       </w:pPr>
-      <w:bookmarkStart w:id="10" w:name="_Toc157504268"/>
+      <w:bookmarkStart w:id="11" w:name="_Toc157762834"/>
       <w:r>
         <w:rPr>
           <w:rFonts w:ascii="Times New Roman" w:hAnsi="Times New Roman" w:cs="Times New Roman"/>
@@ -4857,7 +4631,7 @@
         </w:rPr>
         <w:t>Types of Graphical Representations</w:t>
       </w:r>
-      <w:bookmarkEnd w:id="10"/>
+      <w:bookmarkEnd w:id="11"/>
     </w:p>
     <w:p>
       <w:pPr>
@@ -5082,7 +4856,7 @@
           <w:lang w:val="en-GB"/>
         </w:rPr>
       </w:pPr>
-      <w:bookmarkStart w:id="11" w:name="_Toc157504269"/>
+      <w:bookmarkStart w:id="12" w:name="_Toc157762835"/>
       <w:r>
         <w:rPr>
           <w:rFonts w:ascii="Times New Roman" w:hAnsi="Times New Roman" w:cs="Times New Roman"/>
@@ -5171,7 +4945,7 @@
         </w:rPr>
         <w:t>Bar Charts:</w:t>
       </w:r>
-      <w:bookmarkEnd w:id="11"/>
+      <w:bookmarkEnd w:id="12"/>
     </w:p>
     <w:p>
       <w:pPr>
@@ -5294,7 +5068,7 @@
           <w:lang w:val="en-GB"/>
         </w:rPr>
       </w:pPr>
-      <w:bookmarkStart w:id="12" w:name="_Toc157504270"/>
+      <w:bookmarkStart w:id="13" w:name="_Toc157762836"/>
       <w:r>
         <w:rPr>
           <w:rFonts w:ascii="Times New Roman" w:hAnsi="Times New Roman" w:cs="Times New Roman"/>
@@ -5313,7 +5087,7 @@
         </w:rPr>
         <w:t>Pie Charts:</w:t>
       </w:r>
-      <w:bookmarkEnd w:id="12"/>
+      <w:bookmarkEnd w:id="13"/>
     </w:p>
     <w:p>
       <w:pPr>
@@ -5515,7 +5289,7 @@
           <w:lang w:val="en-GB"/>
         </w:rPr>
       </w:pPr>
-      <w:bookmarkStart w:id="13" w:name="_Toc157504271"/>
+      <w:bookmarkStart w:id="14" w:name="_Toc157762837"/>
       <w:r>
         <w:rPr>
           <w:rFonts w:ascii="Times New Roman" w:hAnsi="Times New Roman" w:cs="Times New Roman"/>
@@ -5535,7 +5309,7 @@
         </w:rPr>
         <w:t>Histograms:</w:t>
       </w:r>
-      <w:bookmarkEnd w:id="13"/>
+      <w:bookmarkEnd w:id="14"/>
     </w:p>
     <w:p>
       <w:pPr>
@@ -5992,7 +5766,7 @@
           <w:lang w:val="en-GB"/>
         </w:rPr>
       </w:pPr>
-      <w:bookmarkStart w:id="14" w:name="_Toc157504272"/>
+      <w:bookmarkStart w:id="15" w:name="_Toc157762838"/>
       <w:r>
         <w:rPr>
           <w:rFonts w:ascii="Times New Roman" w:hAnsi="Times New Roman" w:cs="Times New Roman"/>
@@ -6011,26 +5785,276 @@
         </w:rPr>
         <w:t>Box Plots:</w:t>
       </w:r>
-      <w:bookmarkEnd w:id="14"/>
-    </w:p>
-    <w:p>
-      <w:pPr>
-        <w:rPr>
-          <w:rFonts w:ascii="Times New Roman" w:hAnsi="Times New Roman" w:cs="Times New Roman"/>
+      <w:bookmarkEnd w:id="15"/>
+    </w:p>
+    <w:p>
+      <w:pPr>
+        <w:ind w:left="708"/>
+        <w:rPr>
+          <w:rFonts w:ascii="Times New Roman" w:hAnsi="Times New Roman" w:cs="Times New Roman"/>
+          <w:sz w:val="28"/>
+          <w:szCs w:val="28"/>
+          <w:lang w:val="en-GB"/>
+        </w:rPr>
+      </w:pPr>
+      <w:r>
+        <w:rPr>
+          <w:rFonts w:ascii="Times New Roman" w:hAnsi="Times New Roman" w:cs="Times New Roman"/>
+          <w:sz w:val="28"/>
+          <w:szCs w:val="28"/>
+          <w:lang w:val="en-GB"/>
+        </w:rPr>
+        <w:t xml:space="preserve">Graphical representation for </w:t>
+      </w:r>
+      <w:r>
+        <w:rPr>
+          <w:rFonts w:ascii="Times New Roman" w:hAnsi="Times New Roman" w:cs="Times New Roman"/>
+          <w:b/>
+          <w:bCs/>
+          <w:sz w:val="28"/>
+          <w:szCs w:val="28"/>
+          <w:lang w:val="en-GB"/>
+        </w:rPr>
+        <w:t xml:space="preserve">quantitative continuous </w:t>
+      </w:r>
+      <w:r>
+        <w:rPr>
+          <w:rFonts w:ascii="Times New Roman" w:hAnsi="Times New Roman" w:cs="Times New Roman"/>
+          <w:sz w:val="28"/>
+          <w:szCs w:val="28"/>
+          <w:lang w:val="en-GB"/>
+        </w:rPr>
+        <w:t xml:space="preserve">variables, depicting a few descriptive measures. We have a box from </w:t>
+      </w:r>
+      <w:r>
+        <w:rPr>
+          <w:rFonts w:ascii="Times New Roman" w:hAnsi="Times New Roman" w:cs="Times New Roman"/>
+          <w:b/>
+          <w:bCs/>
+          <w:sz w:val="28"/>
+          <w:szCs w:val="28"/>
+          <w:lang w:val="en-GB"/>
+        </w:rPr>
+        <w:t>Q1 to Q3 (quantiles)</w:t>
+      </w:r>
+      <w:r>
+        <w:rPr>
+          <w:rFonts w:ascii="Times New Roman" w:hAnsi="Times New Roman" w:cs="Times New Roman"/>
+          <w:sz w:val="28"/>
+          <w:szCs w:val="28"/>
+          <w:lang w:val="en-GB"/>
+        </w:rPr>
+        <w:t>. This box will show the value of the median inside.</w:t>
+      </w:r>
+    </w:p>
+    <w:p>
+      <w:pPr>
+        <w:ind w:left="708"/>
+        <w:rPr>
+          <w:rFonts w:ascii="Times New Roman" w:hAnsi="Times New Roman" w:cs="Times New Roman"/>
+          <w:sz w:val="28"/>
+          <w:szCs w:val="28"/>
+          <w:lang w:val="en-GB"/>
+        </w:rPr>
+      </w:pPr>
+      <w:r>
+        <w:rPr>
+          <w:rFonts w:ascii="Times New Roman" w:hAnsi="Times New Roman" w:cs="Times New Roman"/>
+          <w:sz w:val="28"/>
+          <w:szCs w:val="28"/>
+          <w:lang w:val="en-GB"/>
+        </w:rPr>
+        <w:t xml:space="preserve">The </w:t>
+      </w:r>
+      <w:r>
+        <w:rPr>
+          <w:rFonts w:ascii="Times New Roman" w:hAnsi="Times New Roman" w:cs="Times New Roman"/>
+          <w:b/>
+          <w:bCs/>
+          <w:sz w:val="28"/>
+          <w:szCs w:val="28"/>
+          <w:lang w:val="en-GB"/>
+        </w:rPr>
+        <w:t>whiskers</w:t>
+      </w:r>
+      <w:r>
+        <w:rPr>
+          <w:rFonts w:ascii="Times New Roman" w:hAnsi="Times New Roman" w:cs="Times New Roman"/>
+          <w:b/>
+          <w:bCs/>
           <w:sz w:val="24"/>
           <w:szCs w:val="24"/>
           <w:lang w:val="en-GB"/>
         </w:rPr>
-      </w:pPr>
-      <w:r>
-        <w:rPr>
-          <w:rFonts w:ascii="Times New Roman" w:hAnsi="Times New Roman" w:cs="Times New Roman"/>
-          <w:sz w:val="28"/>
-          <w:szCs w:val="28"/>
-          <w:lang w:val="en-GB"/>
-        </w:rPr>
-        <w:tab/>
-        <w:t>Will be seen in the future.</w:t>
+        <w:t xml:space="preserve"> </w:t>
+      </w:r>
+      <w:r>
+        <w:rPr>
+          <w:rFonts w:ascii="Times New Roman" w:hAnsi="Times New Roman" w:cs="Times New Roman"/>
+          <w:sz w:val="28"/>
+          <w:szCs w:val="28"/>
+          <w:lang w:val="en-GB"/>
+        </w:rPr>
+        <w:t>go until</w:t>
+      </w:r>
+      <w:r>
+        <w:rPr>
+          <w:rFonts w:ascii="Times New Roman" w:hAnsi="Times New Roman" w:cs="Times New Roman"/>
+          <w:sz w:val="28"/>
+          <w:szCs w:val="28"/>
+          <w:lang w:val="en-GB"/>
+        </w:rPr>
+        <w:t xml:space="preserve"> the smallest and the largest data that </w:t>
+      </w:r>
+      <w:r>
+        <w:rPr>
+          <w:rFonts w:ascii="Times New Roman" w:hAnsi="Times New Roman" w:cs="Times New Roman"/>
+          <w:b/>
+          <w:bCs/>
+          <w:sz w:val="28"/>
+          <w:szCs w:val="28"/>
+          <w:lang w:val="en-GB"/>
+        </w:rPr>
+        <w:t>are not outliers.</w:t>
+      </w:r>
+      <w:r>
+        <w:rPr>
+          <w:rFonts w:ascii="Times New Roman" w:hAnsi="Times New Roman" w:cs="Times New Roman"/>
+          <w:sz w:val="28"/>
+          <w:szCs w:val="28"/>
+          <w:lang w:val="en-GB"/>
+        </w:rPr>
+        <w:t xml:space="preserve"> An observation is an outlier if it is outside the interval:</w:t>
+      </w:r>
+    </w:p>
+    <w:p>
+      <w:pPr>
+        <w:ind w:left="708"/>
+        <w:jc w:val="center"/>
+        <w:rPr>
+          <w:rFonts w:ascii="Times New Roman" w:eastAsiaTheme="minorEastAsia" w:hAnsi="Times New Roman" w:cs="Times New Roman"/>
+          <w:sz w:val="24"/>
+          <w:szCs w:val="24"/>
+          <w:lang w:val="en-GB"/>
+        </w:rPr>
+      </w:pPr>
+      <m:oMathPara>
+        <m:oMath>
+          <m:r>
+            <w:rPr>
+              <w:rFonts w:ascii="Cambria Math" w:hAnsi="Cambria Math" w:cs="Times New Roman"/>
+              <w:sz w:val="24"/>
+              <w:szCs w:val="24"/>
+              <w:lang w:val="en-GB"/>
+            </w:rPr>
+            <m:t>[Q1-1.5*IQR, Q3+1.5*IQR]</m:t>
+          </m:r>
+        </m:oMath>
+      </m:oMathPara>
+    </w:p>
+    <w:p>
+      <w:pPr>
+        <w:ind w:left="708"/>
+        <w:jc w:val="center"/>
+        <w:rPr>
+          <w:rFonts w:ascii="Times New Roman" w:eastAsiaTheme="minorEastAsia" w:hAnsi="Times New Roman" w:cs="Times New Roman"/>
+          <w:sz w:val="24"/>
+          <w:szCs w:val="24"/>
+          <w:lang w:val="en-GB"/>
+        </w:rPr>
+      </w:pPr>
+    </w:p>
+    <w:p>
+      <w:pPr>
+        <w:ind w:left="708"/>
+        <w:rPr>
+          <w:rFonts w:ascii="Times New Roman" w:hAnsi="Times New Roman" w:cs="Times New Roman"/>
+          <w:sz w:val="24"/>
+          <w:szCs w:val="24"/>
+          <w:lang w:val="en-GB"/>
+        </w:rPr>
+      </w:pPr>
+      <w:r>
+        <w:rPr>
+          <w:noProof/>
+        </w:rPr>
+        <w:drawing>
+          <wp:anchor distT="0" distB="0" distL="114300" distR="114300" simplePos="0" relativeHeight="251664384" behindDoc="0" locked="0" layoutInCell="1" allowOverlap="1" wp14:anchorId="0F5E9173" wp14:editId="54E65D8E">
+            <wp:simplePos x="0" y="0"/>
+            <wp:positionH relativeFrom="column">
+              <wp:posOffset>1731733</wp:posOffset>
+            </wp:positionH>
+            <wp:positionV relativeFrom="paragraph">
+              <wp:posOffset>387335</wp:posOffset>
+            </wp:positionV>
+            <wp:extent cx="2497619" cy="2234464"/>
+            <wp:effectExtent l="0" t="0" r="0" b="0"/>
+            <wp:wrapSquare wrapText="bothSides"/>
+            <wp:docPr id="1560573394" name="Picture 3" descr="Understanding and interpreting box plots | Wellbeing@School"/>
+            <wp:cNvGraphicFramePr>
+              <a:graphicFrameLocks xmlns:a="http://schemas.openxmlformats.org/drawingml/2006/main" noChangeAspect="1"/>
+            </wp:cNvGraphicFramePr>
+            <a:graphic xmlns:a="http://schemas.openxmlformats.org/drawingml/2006/main">
+              <a:graphicData uri="http://schemas.openxmlformats.org/drawingml/2006/picture">
+                <pic:pic xmlns:pic="http://schemas.openxmlformats.org/drawingml/2006/picture">
+                  <pic:nvPicPr>
+                    <pic:cNvPr id="0" name="Picture 4" descr="Understanding and interpreting box plots | Wellbeing@School"/>
+                    <pic:cNvPicPr>
+                      <a:picLocks noChangeAspect="1" noChangeArrowheads="1"/>
+                    </pic:cNvPicPr>
+                  </pic:nvPicPr>
+                  <pic:blipFill>
+                    <a:blip r:embed="rId12" cstate="print">
+                      <a:extLst>
+                        <a:ext uri="{28A0092B-C50C-407E-A947-70E740481C1C}">
+                          <a14:useLocalDpi xmlns:a14="http://schemas.microsoft.com/office/drawing/2010/main" val="0"/>
+                        </a:ext>
+                      </a:extLst>
+                    </a:blip>
+                    <a:srcRect/>
+                    <a:stretch>
+                      <a:fillRect/>
+                    </a:stretch>
+                  </pic:blipFill>
+                  <pic:spPr bwMode="auto">
+                    <a:xfrm>
+                      <a:off x="0" y="0"/>
+                      <a:ext cx="2497619" cy="2234464"/>
+                    </a:xfrm>
+                    <a:prstGeom prst="rect">
+                      <a:avLst/>
+                    </a:prstGeom>
+                    <a:noFill/>
+                    <a:ln>
+                      <a:noFill/>
+                    </a:ln>
+                  </pic:spPr>
+                </pic:pic>
+              </a:graphicData>
+            </a:graphic>
+            <wp14:sizeRelH relativeFrom="page">
+              <wp14:pctWidth>0</wp14:pctWidth>
+            </wp14:sizeRelH>
+            <wp14:sizeRelV relativeFrom="page">
+              <wp14:pctHeight>0</wp14:pctHeight>
+            </wp14:sizeRelV>
+          </wp:anchor>
+        </w:drawing>
+      </w:r>
+      <w:r>
+        <w:rPr>
+          <w:rFonts w:ascii="Times New Roman" w:eastAsiaTheme="minorEastAsia" w:hAnsi="Times New Roman" w:cs="Times New Roman"/>
+          <w:sz w:val="28"/>
+          <w:szCs w:val="28"/>
+          <w:lang w:val="en-GB"/>
+        </w:rPr>
+        <w:t>Outliers will be represented with circles.</w:t>
+      </w:r>
+      <w:r>
+        <w:rPr>
+          <w:lang w:val="en-US"/>
+        </w:rPr>
+        <w:t xml:space="preserve"> </w:t>
       </w:r>
       <w:r>
         <w:rPr>
@@ -6056,7 +6080,7 @@
           <w:lang w:val="en-GB"/>
         </w:rPr>
       </w:pPr>
-      <w:bookmarkStart w:id="15" w:name="_Toc157504273"/>
+      <w:bookmarkStart w:id="16" w:name="_Toc157762839"/>
       <w:r>
         <w:rPr>
           <w:rFonts w:ascii="Times New Roman" w:hAnsi="Times New Roman" w:cs="Times New Roman"/>
@@ -6067,7 +6091,7 @@
         <w:lastRenderedPageBreak/>
         <w:t>Descriptive Measures</w:t>
       </w:r>
-      <w:bookmarkEnd w:id="15"/>
+      <w:bookmarkEnd w:id="16"/>
     </w:p>
     <w:p>
       <w:pPr>
@@ -6350,7 +6374,7 @@
           <w:lang w:val="en-GB"/>
         </w:rPr>
       </w:pPr>
-      <w:bookmarkStart w:id="16" w:name="_Toc157504274"/>
+      <w:bookmarkStart w:id="17" w:name="_Toc157762840"/>
       <w:r>
         <w:rPr>
           <w:rFonts w:ascii="Times New Roman" w:hAnsi="Times New Roman" w:cs="Times New Roman"/>
@@ -6369,7 +6393,7 @@
         </w:rPr>
         <w:t>.1 Measures of Central Tendency</w:t>
       </w:r>
-      <w:bookmarkEnd w:id="16"/>
+      <w:bookmarkEnd w:id="17"/>
     </w:p>
     <w:p>
       <w:pPr>
@@ -6391,7 +6415,7 @@
           <w:lang w:val="en-GB"/>
         </w:rPr>
       </w:pPr>
-      <w:bookmarkStart w:id="17" w:name="_Toc157504275"/>
+      <w:bookmarkStart w:id="18" w:name="_Toc157762841"/>
       <w:r>
         <w:rPr>
           <w:rFonts w:ascii="Times New Roman" w:hAnsi="Times New Roman" w:cs="Times New Roman"/>
@@ -6410,11 +6434,10 @@
         </w:rPr>
         <w:t>The Mean or Average:</w:t>
       </w:r>
-      <w:bookmarkEnd w:id="17"/>
-    </w:p>
-    <w:p>
-      <w:pPr>
-        <w:ind w:left="708"/>
+      <w:bookmarkEnd w:id="18"/>
+    </w:p>
+    <w:p>
+      <w:pPr>
         <w:rPr>
           <w:rFonts w:ascii="Times New Roman" w:hAnsi="Times New Roman" w:cs="Times New Roman"/>
           <w:sz w:val="28"/>
@@ -6625,7 +6648,6 @@
     </w:p>
     <w:p>
       <w:pPr>
-        <w:ind w:left="708"/>
         <w:rPr>
           <w:rFonts w:ascii="Times New Roman" w:hAnsi="Times New Roman" w:cs="Times New Roman"/>
           <w:sz w:val="28"/>
@@ -6989,7 +7011,7 @@
         </w:rPr>
         <w:t>outliers</w:t>
       </w:r>
-      <w:bookmarkStart w:id="18" w:name="_Ref157500146"/>
+      <w:bookmarkStart w:id="19" w:name="_Ref157500146"/>
       <w:r>
         <w:rPr>
           <w:rStyle w:val="FootnoteReference"/>
@@ -7002,7 +7024,7 @@
         </w:rPr>
         <w:footnoteReference w:id="1"/>
       </w:r>
-      <w:bookmarkEnd w:id="18"/>
+      <w:bookmarkEnd w:id="19"/>
       <w:r>
         <w:rPr>
           <w:rFonts w:ascii="Times New Roman" w:hAnsi="Times New Roman" w:cs="Times New Roman"/>
@@ -7032,7 +7054,7 @@
           <w:lang w:val="en-GB"/>
         </w:rPr>
       </w:pPr>
-      <w:bookmarkStart w:id="19" w:name="_Toc157504276"/>
+      <w:bookmarkStart w:id="20" w:name="_Toc157762842"/>
       <w:r>
         <w:rPr>
           <w:rFonts w:ascii="Times New Roman" w:hAnsi="Times New Roman" w:cs="Times New Roman"/>
@@ -7051,11 +7073,10 @@
         </w:rPr>
         <w:t>The Median:</w:t>
       </w:r>
-      <w:bookmarkEnd w:id="19"/>
-    </w:p>
-    <w:p>
-      <w:pPr>
-        <w:ind w:left="708"/>
+      <w:bookmarkEnd w:id="20"/>
+    </w:p>
+    <w:p>
+      <w:pPr>
         <w:rPr>
           <w:rFonts w:ascii="Times New Roman" w:hAnsi="Times New Roman" w:cs="Times New Roman"/>
           <w:sz w:val="28"/>
@@ -7213,7 +7234,6 @@
     </w:p>
     <w:p>
       <w:pPr>
-        <w:ind w:left="708"/>
         <w:rPr>
           <w:rFonts w:ascii="Times New Roman" w:eastAsiaTheme="minorEastAsia" w:hAnsi="Times New Roman" w:cs="Times New Roman"/>
           <w:sz w:val="28"/>
@@ -7597,7 +7617,6 @@
     </w:p>
     <w:p>
       <w:pPr>
-        <w:ind w:left="708"/>
         <w:rPr>
           <w:rFonts w:ascii="Times New Roman" w:hAnsi="Times New Roman" w:cs="Times New Roman"/>
           <w:sz w:val="28"/>
@@ -7737,6 +7756,25 @@
     </w:p>
     <w:p>
       <w:pPr>
+        <w:rPr>
+          <w:rFonts w:ascii="Times New Roman" w:hAnsi="Times New Roman" w:cs="Times New Roman"/>
+          <w:sz w:val="28"/>
+          <w:szCs w:val="28"/>
+          <w:lang w:val="en-GB"/>
+        </w:rPr>
+      </w:pPr>
+      <w:r>
+        <w:rPr>
+          <w:rFonts w:ascii="Times New Roman" w:hAnsi="Times New Roman" w:cs="Times New Roman"/>
+          <w:sz w:val="28"/>
+          <w:szCs w:val="28"/>
+          <w:lang w:val="en-GB"/>
+        </w:rPr>
+        <w:t>The median follows the following characteristics:</w:t>
+      </w:r>
+    </w:p>
+    <w:p>
+      <w:pPr>
         <w:ind w:left="708"/>
         <w:rPr>
           <w:rFonts w:ascii="Times New Roman" w:hAnsi="Times New Roman" w:cs="Times New Roman"/>
@@ -7745,15 +7783,6 @@
           <w:lang w:val="en-GB"/>
         </w:rPr>
       </w:pPr>
-      <w:r>
-        <w:rPr>
-          <w:rFonts w:ascii="Times New Roman" w:hAnsi="Times New Roman" w:cs="Times New Roman"/>
-          <w:sz w:val="28"/>
-          <w:szCs w:val="28"/>
-          <w:lang w:val="en-GB"/>
-        </w:rPr>
-        <w:t>The median follows the following characteristics:</w:t>
-      </w:r>
       <w:r>
         <w:rPr>
           <w:rFonts w:ascii="Times New Roman" w:hAnsi="Times New Roman" w:cs="Times New Roman"/>
@@ -7934,16 +7963,842 @@
     </w:p>
     <w:p>
       <w:pPr>
-        <w:rPr>
-          <w:rFonts w:ascii="Times New Roman" w:hAnsi="Times New Roman" w:cs="Times New Roman"/>
-          <w:sz w:val="28"/>
-          <w:szCs w:val="28"/>
-          <w:lang w:val="en-GB"/>
-        </w:rPr>
-      </w:pPr>
+        <w:pStyle w:val="Heading2"/>
+        <w:rPr>
+          <w:sz w:val="36"/>
+          <w:szCs w:val="36"/>
+          <w:lang w:val="en-GB"/>
+        </w:rPr>
+      </w:pPr>
+      <w:bookmarkStart w:id="21" w:name="_Toc157762843"/>
+      <w:r>
+        <w:rPr>
+          <w:sz w:val="36"/>
+          <w:szCs w:val="36"/>
+          <w:lang w:val="en-GB"/>
+        </w:rPr>
+        <w:t>5.</w:t>
+      </w:r>
+      <w:r>
+        <w:rPr>
+          <w:sz w:val="36"/>
+          <w:szCs w:val="36"/>
+          <w:lang w:val="en-GB"/>
+        </w:rPr>
+        <w:t>2</w:t>
+      </w:r>
+      <w:r>
+        <w:rPr>
+          <w:sz w:val="36"/>
+          <w:szCs w:val="36"/>
+          <w:lang w:val="en-GB"/>
+        </w:rPr>
+        <w:t xml:space="preserve"> Measures of positions</w:t>
+      </w:r>
+      <w:bookmarkEnd w:id="21"/>
+    </w:p>
+    <w:p>
+      <w:pPr>
+        <w:rPr>
+          <w:rFonts w:ascii="Times New Roman" w:hAnsi="Times New Roman" w:cs="Times New Roman"/>
+          <w:sz w:val="28"/>
+          <w:szCs w:val="28"/>
+          <w:lang w:val="en-GB"/>
+        </w:rPr>
+      </w:pPr>
+      <w:r>
+        <w:rPr>
+          <w:rFonts w:ascii="Times New Roman" w:hAnsi="Times New Roman" w:cs="Times New Roman"/>
+          <w:sz w:val="28"/>
+          <w:szCs w:val="28"/>
+          <w:lang w:val="en-GB"/>
+        </w:rPr>
+        <w:t>We will fix a position α in [0,1].</w:t>
+      </w:r>
+    </w:p>
+    <w:p>
+      <w:pPr>
+        <w:rPr>
+          <w:rFonts w:ascii="Times New Roman" w:hAnsi="Times New Roman" w:cs="Times New Roman"/>
+          <w:sz w:val="28"/>
+          <w:szCs w:val="28"/>
+          <w:lang w:val="en-GB"/>
+        </w:rPr>
+      </w:pPr>
+      <w:r>
+        <w:rPr>
+          <w:rFonts w:ascii="Times New Roman" w:hAnsi="Times New Roman" w:cs="Times New Roman"/>
+          <w:sz w:val="28"/>
+          <w:szCs w:val="28"/>
+          <w:lang w:val="en-GB"/>
+        </w:rPr>
+        <w:t xml:space="preserve">The </w:t>
+      </w:r>
+      <w:r>
+        <w:rPr>
+          <w:rFonts w:ascii="Times New Roman" w:hAnsi="Times New Roman" w:cs="Times New Roman"/>
+          <w:b/>
+          <w:bCs/>
+          <w:sz w:val="28"/>
+          <w:szCs w:val="28"/>
+          <w:lang w:val="en-GB"/>
+        </w:rPr>
+        <w:t xml:space="preserve">quantile </w:t>
+      </w:r>
+      <w:r>
+        <w:rPr>
+          <w:rFonts w:ascii="Times New Roman" w:hAnsi="Times New Roman" w:cs="Times New Roman"/>
+          <w:sz w:val="28"/>
+          <w:szCs w:val="28"/>
+          <w:lang w:val="en-GB"/>
+        </w:rPr>
+        <w:t>is the value with a proportion α of data below in the ordered sample (and 1-α above).</w:t>
+      </w:r>
+    </w:p>
+    <w:p>
+      <w:pPr>
+        <w:rPr>
+          <w:rFonts w:ascii="Times New Roman" w:hAnsi="Times New Roman" w:cs="Times New Roman"/>
+          <w:sz w:val="28"/>
+          <w:szCs w:val="28"/>
+          <w:lang w:val="en-GB"/>
+        </w:rPr>
+      </w:pPr>
+      <w:r>
+        <w:rPr>
+          <w:rFonts w:ascii="Times New Roman" w:hAnsi="Times New Roman" w:cs="Times New Roman"/>
+          <w:sz w:val="28"/>
+          <w:szCs w:val="28"/>
+          <w:lang w:val="en-GB"/>
+        </w:rPr>
+        <w:t>In other words, the value that we shall get after computing the quantile is that value in an ordered list that has a percentage of data (α) below it.</w:t>
+      </w:r>
+      <w:r>
+        <w:rPr>
+          <w:rFonts w:ascii="Times New Roman" w:hAnsi="Times New Roman" w:cs="Times New Roman"/>
+          <w:sz w:val="28"/>
+          <w:szCs w:val="28"/>
+          <w:lang w:val="en-GB"/>
+        </w:rPr>
+        <w:t xml:space="preserve"> (and so, a percentage of 1-α above).</w:t>
+      </w:r>
+    </w:p>
+    <w:p>
+      <w:pPr>
+        <w:ind w:left="708"/>
+        <w:rPr>
+          <w:rFonts w:ascii="Times New Roman" w:hAnsi="Times New Roman" w:cs="Times New Roman"/>
+          <w:sz w:val="28"/>
+          <w:szCs w:val="28"/>
+          <w:lang w:val="en-GB"/>
+        </w:rPr>
+      </w:pPr>
+      <w:r>
+        <w:rPr>
+          <w:rFonts w:ascii="Times New Roman" w:hAnsi="Times New Roman" w:cs="Times New Roman"/>
+          <w:sz w:val="28"/>
+          <w:szCs w:val="28"/>
+          <w:lang w:val="en-GB"/>
+        </w:rPr>
+        <w:t xml:space="preserve">For a value α = 0.5, it will be the same that the as the </w:t>
+      </w:r>
+      <w:r>
+        <w:rPr>
+          <w:rFonts w:ascii="Times New Roman" w:hAnsi="Times New Roman" w:cs="Times New Roman"/>
+          <w:b/>
+          <w:bCs/>
+          <w:sz w:val="28"/>
+          <w:szCs w:val="28"/>
+          <w:lang w:val="en-GB"/>
+        </w:rPr>
+        <w:t>median</w:t>
+      </w:r>
+      <w:r>
+        <w:rPr>
+          <w:rFonts w:ascii="Times New Roman" w:hAnsi="Times New Roman" w:cs="Times New Roman"/>
+          <w:sz w:val="28"/>
+          <w:szCs w:val="28"/>
+          <w:lang w:val="en-GB"/>
+        </w:rPr>
+        <w:t>.</w:t>
+      </w:r>
+    </w:p>
+    <w:p>
+      <w:pPr>
+        <w:ind w:left="708"/>
+        <w:rPr>
+          <w:rFonts w:ascii="Times New Roman" w:hAnsi="Times New Roman" w:cs="Times New Roman"/>
+          <w:b/>
+          <w:bCs/>
+          <w:sz w:val="28"/>
+          <w:szCs w:val="28"/>
+          <w:lang w:val="en-GB"/>
+        </w:rPr>
+      </w:pPr>
+      <w:r>
+        <w:rPr>
+          <w:rFonts w:ascii="Times New Roman" w:hAnsi="Times New Roman" w:cs="Times New Roman"/>
+          <w:sz w:val="28"/>
+          <w:szCs w:val="28"/>
+          <w:lang w:val="en-GB"/>
+        </w:rPr>
+        <w:lastRenderedPageBreak/>
+        <w:t xml:space="preserve">For a value α = 0.25,  we will have the </w:t>
+      </w:r>
+      <w:r>
+        <w:rPr>
+          <w:rFonts w:ascii="Times New Roman" w:hAnsi="Times New Roman" w:cs="Times New Roman"/>
+          <w:b/>
+          <w:bCs/>
+          <w:sz w:val="28"/>
+          <w:szCs w:val="28"/>
+          <w:lang w:val="en-GB"/>
+        </w:rPr>
+        <w:t>first</w:t>
+      </w:r>
+      <w:r>
+        <w:rPr>
+          <w:rFonts w:ascii="Times New Roman" w:hAnsi="Times New Roman" w:cs="Times New Roman"/>
+          <w:sz w:val="28"/>
+          <w:szCs w:val="28"/>
+          <w:lang w:val="en-GB"/>
+        </w:rPr>
+        <w:t xml:space="preserve"> </w:t>
+      </w:r>
+      <w:r>
+        <w:rPr>
+          <w:rFonts w:ascii="Times New Roman" w:hAnsi="Times New Roman" w:cs="Times New Roman"/>
+          <w:b/>
+          <w:bCs/>
+          <w:sz w:val="28"/>
+          <w:szCs w:val="28"/>
+          <w:lang w:val="en-GB"/>
+        </w:rPr>
+        <w:t>quartile(C1).</w:t>
+      </w:r>
+    </w:p>
+    <w:p>
+      <w:pPr>
+        <w:ind w:left="708"/>
+        <w:rPr>
+          <w:rFonts w:ascii="Times New Roman" w:hAnsi="Times New Roman" w:cs="Times New Roman"/>
+          <w:sz w:val="28"/>
+          <w:szCs w:val="28"/>
+          <w:lang w:val="en-GB"/>
+        </w:rPr>
+      </w:pPr>
+      <w:r>
+        <w:rPr>
+          <w:rFonts w:ascii="Times New Roman" w:hAnsi="Times New Roman" w:cs="Times New Roman"/>
+          <w:sz w:val="28"/>
+          <w:szCs w:val="28"/>
+          <w:lang w:val="en-GB"/>
+        </w:rPr>
+        <w:t xml:space="preserve">For a value α = 0.75, we will have the </w:t>
+      </w:r>
+      <w:r>
+        <w:rPr>
+          <w:rFonts w:ascii="Times New Roman" w:hAnsi="Times New Roman" w:cs="Times New Roman"/>
+          <w:b/>
+          <w:bCs/>
+          <w:sz w:val="28"/>
+          <w:szCs w:val="28"/>
+          <w:lang w:val="en-GB"/>
+        </w:rPr>
+        <w:t>third</w:t>
+      </w:r>
+      <w:r>
+        <w:rPr>
+          <w:rFonts w:ascii="Times New Roman" w:hAnsi="Times New Roman" w:cs="Times New Roman"/>
+          <w:sz w:val="28"/>
+          <w:szCs w:val="28"/>
+          <w:lang w:val="en-GB"/>
+        </w:rPr>
+        <w:t xml:space="preserve"> </w:t>
+      </w:r>
+      <w:r>
+        <w:rPr>
+          <w:rFonts w:ascii="Times New Roman" w:hAnsi="Times New Roman" w:cs="Times New Roman"/>
+          <w:b/>
+          <w:bCs/>
+          <w:sz w:val="28"/>
+          <w:szCs w:val="28"/>
+          <w:lang w:val="en-GB"/>
+        </w:rPr>
+        <w:t>quartile(C3)</w:t>
+      </w:r>
+      <w:r>
+        <w:rPr>
+          <w:rFonts w:ascii="Times New Roman" w:hAnsi="Times New Roman" w:cs="Times New Roman"/>
+          <w:sz w:val="28"/>
+          <w:szCs w:val="28"/>
+          <w:lang w:val="en-GB"/>
+        </w:rPr>
+        <w:t>.</w:t>
+      </w:r>
+    </w:p>
+    <w:p>
+      <w:pPr>
+        <w:rPr>
+          <w:rFonts w:ascii="Times New Roman" w:hAnsi="Times New Roman" w:cs="Times New Roman"/>
+          <w:sz w:val="28"/>
+          <w:szCs w:val="28"/>
+          <w:lang w:val="en-GB"/>
+        </w:rPr>
+      </w:pPr>
+      <w:r>
+        <w:rPr>
+          <w:rFonts w:ascii="Times New Roman" w:hAnsi="Times New Roman" w:cs="Times New Roman"/>
+          <w:sz w:val="28"/>
+          <w:szCs w:val="28"/>
+          <w:lang w:val="en-GB"/>
+        </w:rPr>
+        <w:t xml:space="preserve">This value </w:t>
+      </w:r>
+      <w:proofErr w:type="gramStart"/>
+      <w:r>
+        <w:rPr>
+          <w:rFonts w:ascii="Times New Roman" w:hAnsi="Times New Roman" w:cs="Times New Roman"/>
+          <w:sz w:val="28"/>
+          <w:szCs w:val="28"/>
+          <w:lang w:val="en-GB"/>
+        </w:rPr>
+        <w:t>are</w:t>
+      </w:r>
+      <w:proofErr w:type="gramEnd"/>
+      <w:r>
+        <w:rPr>
+          <w:rFonts w:ascii="Times New Roman" w:hAnsi="Times New Roman" w:cs="Times New Roman"/>
+          <w:sz w:val="28"/>
+          <w:szCs w:val="28"/>
+          <w:lang w:val="en-GB"/>
+        </w:rPr>
+        <w:t xml:space="preserve"> obtained through a </w:t>
+      </w:r>
+      <w:hyperlink w:anchor="_Frequency_tables:" w:history="1">
+        <w:r>
+          <w:rPr>
+            <w:rStyle w:val="Hyperlink"/>
+            <w:rFonts w:ascii="Times New Roman" w:hAnsi="Times New Roman" w:cs="Times New Roman"/>
+            <w:b/>
+            <w:bCs/>
+            <w:sz w:val="28"/>
+            <w:szCs w:val="28"/>
+            <w:lang w:val="en-GB"/>
+          </w:rPr>
+          <w:t>table of frequencies</w:t>
+        </w:r>
+      </w:hyperlink>
+      <w:r>
+        <w:rPr>
+          <w:rFonts w:ascii="Times New Roman" w:hAnsi="Times New Roman" w:cs="Times New Roman"/>
+          <w:sz w:val="28"/>
+          <w:szCs w:val="28"/>
+          <w:lang w:val="en-GB"/>
+        </w:rPr>
+        <w:t xml:space="preserve">, by checking the column of the relative frequencies </w:t>
+      </w:r>
+      <w:r>
+        <w:rPr>
+          <w:rFonts w:ascii="Times New Roman" w:hAnsi="Times New Roman" w:cs="Times New Roman"/>
+          <w:b/>
+          <w:bCs/>
+          <w:sz w:val="28"/>
+          <w:szCs w:val="28"/>
+          <w:lang w:val="en-GB"/>
+        </w:rPr>
+        <w:t>(Fi)</w:t>
+      </w:r>
+      <w:r>
+        <w:rPr>
+          <w:rFonts w:ascii="Times New Roman" w:hAnsi="Times New Roman" w:cs="Times New Roman"/>
+          <w:b/>
+          <w:bCs/>
+          <w:sz w:val="28"/>
+          <w:szCs w:val="28"/>
+          <w:lang w:val="en-GB"/>
+        </w:rPr>
+        <w:t xml:space="preserve">. </w:t>
+      </w:r>
+      <w:r>
+        <w:rPr>
+          <w:rFonts w:ascii="Times New Roman" w:hAnsi="Times New Roman" w:cs="Times New Roman"/>
+          <w:sz w:val="28"/>
+          <w:szCs w:val="28"/>
+          <w:lang w:val="en-GB"/>
+        </w:rPr>
+        <w:t xml:space="preserve">In the case there is not an exact value for that percentage, you shall get the closes value </w:t>
+      </w:r>
+      <w:r>
+        <w:rPr>
+          <w:rFonts w:ascii="Times New Roman" w:hAnsi="Times New Roman" w:cs="Times New Roman"/>
+          <w:b/>
+          <w:bCs/>
+          <w:sz w:val="28"/>
+          <w:szCs w:val="28"/>
+          <w:lang w:val="en-GB"/>
+        </w:rPr>
+        <w:t xml:space="preserve">above </w:t>
+      </w:r>
+      <w:r>
+        <w:rPr>
+          <w:rFonts w:ascii="Times New Roman" w:hAnsi="Times New Roman" w:cs="Times New Roman"/>
+          <w:sz w:val="28"/>
+          <w:szCs w:val="28"/>
+          <w:lang w:val="en-GB"/>
+        </w:rPr>
+        <w:t>it.</w:t>
+      </w:r>
+    </w:p>
+    <w:p>
+      <w:pPr>
+        <w:rPr>
+          <w:rFonts w:ascii="Times New Roman" w:hAnsi="Times New Roman" w:cs="Times New Roman"/>
+          <w:sz w:val="28"/>
+          <w:szCs w:val="28"/>
+          <w:lang w:val="en-GB"/>
+        </w:rPr>
+      </w:pPr>
+      <w:r>
+        <w:rPr>
+          <w:rFonts w:ascii="Times New Roman" w:hAnsi="Times New Roman" w:cs="Times New Roman"/>
+          <w:sz w:val="28"/>
+          <w:szCs w:val="28"/>
+          <w:lang w:val="en-GB"/>
+        </w:rPr>
+        <w:t xml:space="preserve">Ex. Wanting to compute the quantile </w:t>
+      </w:r>
+      <w:r>
+        <w:rPr>
+          <w:rFonts w:ascii="Times New Roman" w:hAnsi="Times New Roman" w:cs="Times New Roman"/>
+          <w:sz w:val="28"/>
+          <w:szCs w:val="28"/>
+          <w:lang w:val="en-GB"/>
+        </w:rPr>
+        <w:t xml:space="preserve">α = 0.3 (That is 30%) of a set of values, we shall check the frequency table. We see that for the first row we have Fi = 0.2 and for the second row we have Fi = 0.4.We shall the get the value corresponding to the second row. This is because we assure that the </w:t>
+      </w:r>
+      <w:r>
+        <w:rPr>
+          <w:rFonts w:ascii="Times New Roman" w:hAnsi="Times New Roman" w:cs="Times New Roman"/>
+          <w:b/>
+          <w:bCs/>
+          <w:sz w:val="28"/>
+          <w:szCs w:val="28"/>
+          <w:lang w:val="en-GB"/>
+        </w:rPr>
+        <w:t xml:space="preserve">number </w:t>
+      </w:r>
+      <w:r>
+        <w:rPr>
+          <w:rFonts w:ascii="Times New Roman" w:hAnsi="Times New Roman" w:cs="Times New Roman"/>
+          <w:sz w:val="28"/>
+          <w:szCs w:val="28"/>
+          <w:lang w:val="en-GB"/>
+        </w:rPr>
+        <w:t>were Fi=0.3 will be in a repetition of that value.</w:t>
+      </w:r>
+    </w:p>
+    <w:p>
+      <w:pPr>
+        <w:pStyle w:val="Heading2"/>
+        <w:rPr>
+          <w:sz w:val="36"/>
+          <w:szCs w:val="36"/>
+          <w:lang w:val="en-GB"/>
+        </w:rPr>
+      </w:pPr>
+      <w:bookmarkStart w:id="22" w:name="_Toc157762844"/>
+      <w:r>
+        <w:rPr>
+          <w:sz w:val="36"/>
+          <w:szCs w:val="36"/>
+          <w:lang w:val="en-GB"/>
+        </w:rPr>
+        <w:t>5.3 Measures of dispersion</w:t>
+      </w:r>
+      <w:bookmarkEnd w:id="22"/>
+    </w:p>
+    <w:p>
+      <w:pPr>
+        <w:rPr>
+          <w:rFonts w:ascii="Times New Roman" w:hAnsi="Times New Roman" w:cs="Times New Roman"/>
+          <w:sz w:val="28"/>
+          <w:szCs w:val="28"/>
+          <w:lang w:val="en-GB"/>
+        </w:rPr>
+      </w:pPr>
+      <w:r>
+        <w:rPr>
+          <w:rFonts w:ascii="Times New Roman" w:hAnsi="Times New Roman" w:cs="Times New Roman"/>
+          <w:sz w:val="28"/>
+          <w:szCs w:val="28"/>
+          <w:lang w:val="en-GB"/>
+        </w:rPr>
+        <w:t>Measures of dispersion are the ones in charge of measuring the similarity among the values. We have 2 types:</w:t>
+      </w:r>
+    </w:p>
+    <w:p>
+      <w:pPr>
+        <w:pStyle w:val="Heading3"/>
+        <w:rPr>
+          <w:sz w:val="32"/>
+          <w:szCs w:val="32"/>
+          <w:lang w:val="en-GB"/>
+        </w:rPr>
+      </w:pPr>
+      <w:bookmarkStart w:id="23" w:name="_Toc157762845"/>
+      <w:r>
+        <w:rPr>
+          <w:sz w:val="32"/>
+          <w:szCs w:val="32"/>
+          <w:lang w:val="en-GB"/>
+        </w:rPr>
+        <w:t>5.3.1 Range:</w:t>
+      </w:r>
+      <w:bookmarkEnd w:id="23"/>
+    </w:p>
+    <w:p>
+      <w:pPr>
+        <w:rPr>
+          <w:rFonts w:ascii="Times New Roman" w:hAnsi="Times New Roman" w:cs="Times New Roman"/>
+          <w:sz w:val="28"/>
+          <w:szCs w:val="28"/>
+          <w:lang w:val="en-GB"/>
+        </w:rPr>
+      </w:pPr>
+      <w:r>
+        <w:rPr>
+          <w:rFonts w:ascii="Times New Roman" w:hAnsi="Times New Roman" w:cs="Times New Roman"/>
+          <w:sz w:val="28"/>
+          <w:szCs w:val="28"/>
+          <w:lang w:val="en-GB"/>
+        </w:rPr>
+        <w:t xml:space="preserve">It is the </w:t>
+      </w:r>
+      <w:r>
+        <w:rPr>
+          <w:rFonts w:ascii="Times New Roman" w:hAnsi="Times New Roman" w:cs="Times New Roman"/>
+          <w:b/>
+          <w:bCs/>
+          <w:sz w:val="28"/>
+          <w:szCs w:val="28"/>
+          <w:lang w:val="en-GB"/>
+        </w:rPr>
+        <w:t>difference</w:t>
+      </w:r>
+      <w:r>
+        <w:rPr>
+          <w:rFonts w:ascii="Times New Roman" w:hAnsi="Times New Roman" w:cs="Times New Roman"/>
+          <w:sz w:val="28"/>
+          <w:szCs w:val="28"/>
+          <w:lang w:val="en-GB"/>
+        </w:rPr>
+        <w:t xml:space="preserve"> between the </w:t>
+      </w:r>
+      <w:r>
+        <w:rPr>
+          <w:rFonts w:ascii="Times New Roman" w:hAnsi="Times New Roman" w:cs="Times New Roman"/>
+          <w:b/>
+          <w:bCs/>
+          <w:sz w:val="28"/>
+          <w:szCs w:val="28"/>
+          <w:lang w:val="en-GB"/>
+        </w:rPr>
+        <w:t>maximum</w:t>
+      </w:r>
+      <w:r>
+        <w:rPr>
+          <w:rFonts w:ascii="Times New Roman" w:hAnsi="Times New Roman" w:cs="Times New Roman"/>
+          <w:sz w:val="28"/>
+          <w:szCs w:val="28"/>
+          <w:lang w:val="en-GB"/>
+        </w:rPr>
+        <w:t xml:space="preserve"> and </w:t>
+      </w:r>
+      <w:r>
+        <w:rPr>
+          <w:rFonts w:ascii="Times New Roman" w:hAnsi="Times New Roman" w:cs="Times New Roman"/>
+          <w:b/>
+          <w:bCs/>
+          <w:sz w:val="28"/>
+          <w:szCs w:val="28"/>
+          <w:lang w:val="en-GB"/>
+        </w:rPr>
+        <w:t>minimum</w:t>
+      </w:r>
+      <w:r>
+        <w:rPr>
+          <w:rFonts w:ascii="Times New Roman" w:hAnsi="Times New Roman" w:cs="Times New Roman"/>
+          <w:sz w:val="28"/>
+          <w:szCs w:val="28"/>
+          <w:lang w:val="en-GB"/>
+        </w:rPr>
+        <w:t xml:space="preserve"> values. This makes it really </w:t>
+      </w:r>
+      <w:r>
+        <w:rPr>
+          <w:rFonts w:ascii="Times New Roman" w:hAnsi="Times New Roman" w:cs="Times New Roman"/>
+          <w:b/>
+          <w:bCs/>
+          <w:sz w:val="28"/>
+          <w:szCs w:val="28"/>
+          <w:lang w:val="en-GB"/>
+        </w:rPr>
+        <w:t xml:space="preserve">sensitive </w:t>
+      </w:r>
+      <w:r>
+        <w:rPr>
+          <w:rFonts w:ascii="Times New Roman" w:hAnsi="Times New Roman" w:cs="Times New Roman"/>
+          <w:sz w:val="28"/>
+          <w:szCs w:val="28"/>
+          <w:lang w:val="en-GB"/>
+        </w:rPr>
+        <w:t xml:space="preserve">to </w:t>
+      </w:r>
+      <w:r>
+        <w:rPr>
+          <w:rFonts w:ascii="Times New Roman" w:hAnsi="Times New Roman" w:cs="Times New Roman"/>
+          <w:b/>
+          <w:bCs/>
+          <w:sz w:val="28"/>
+          <w:szCs w:val="28"/>
+          <w:lang w:val="en-GB"/>
+        </w:rPr>
+        <w:t>outliers</w:t>
+      </w:r>
+      <w:r>
+        <w:rPr>
+          <w:rFonts w:ascii="Times New Roman" w:hAnsi="Times New Roman" w:cs="Times New Roman"/>
+          <w:sz w:val="28"/>
+          <w:szCs w:val="28"/>
+          <w:lang w:val="en-GB"/>
+        </w:rPr>
+        <w:t>.</w:t>
+      </w:r>
+    </w:p>
+    <w:p>
+      <w:pPr>
+        <w:jc w:val="center"/>
+        <w:rPr>
+          <w:rFonts w:ascii="Times New Roman" w:eastAsiaTheme="minorEastAsia" w:hAnsi="Times New Roman" w:cs="Times New Roman"/>
+          <w:sz w:val="28"/>
+          <w:szCs w:val="28"/>
+          <w:lang w:val="en-GB"/>
+        </w:rPr>
+      </w:pPr>
+      <m:oMathPara>
+        <m:oMath>
+          <m:r>
+            <w:rPr>
+              <w:rFonts w:ascii="Cambria Math" w:hAnsi="Cambria Math" w:cs="Times New Roman"/>
+              <w:sz w:val="28"/>
+              <w:szCs w:val="28"/>
+              <w:lang w:val="en-GB"/>
+            </w:rPr>
+            <m:t>r=</m:t>
+          </m:r>
+          <m:func>
+            <m:funcPr>
+              <m:ctrlPr>
+                <w:rPr>
+                  <w:rFonts w:ascii="Cambria Math" w:hAnsi="Cambria Math" w:cs="Times New Roman"/>
+                  <w:i/>
+                  <w:sz w:val="28"/>
+                  <w:szCs w:val="28"/>
+                  <w:lang w:val="en-GB"/>
+                </w:rPr>
+              </m:ctrlPr>
+            </m:funcPr>
+            <m:fName>
+              <m:r>
+                <m:rPr>
+                  <m:sty m:val="p"/>
+                </m:rPr>
+                <w:rPr>
+                  <w:rFonts w:ascii="Cambria Math" w:hAnsi="Cambria Math" w:cs="Times New Roman"/>
+                  <w:sz w:val="28"/>
+                  <w:szCs w:val="28"/>
+                  <w:lang w:val="en-GB"/>
+                </w:rPr>
+                <m:t>max</m:t>
+              </m:r>
+            </m:fName>
+            <m:e>
+              <m:d>
+                <m:dPr>
+                  <m:ctrlPr>
+                    <w:rPr>
+                      <w:rFonts w:ascii="Cambria Math" w:hAnsi="Cambria Math" w:cs="Times New Roman"/>
+                      <w:i/>
+                      <w:sz w:val="28"/>
+                      <w:szCs w:val="28"/>
+                      <w:lang w:val="en-GB"/>
+                    </w:rPr>
+                  </m:ctrlPr>
+                </m:dPr>
+                <m:e>
+                  <m:r>
+                    <w:rPr>
+                      <w:rFonts w:ascii="Cambria Math" w:hAnsi="Cambria Math" w:cs="Times New Roman"/>
+                      <w:sz w:val="28"/>
+                      <w:szCs w:val="28"/>
+                      <w:lang w:val="en-GB"/>
+                    </w:rPr>
+                    <m:t>x</m:t>
+                  </m:r>
+                </m:e>
+              </m:d>
+            </m:e>
+          </m:func>
+          <m:r>
+            <w:rPr>
+              <w:rFonts w:ascii="Cambria Math" w:hAnsi="Cambria Math" w:cs="Times New Roman"/>
+              <w:sz w:val="28"/>
+              <w:szCs w:val="28"/>
+              <w:lang w:val="en-GB"/>
+            </w:rPr>
+            <m:t>-</m:t>
+          </m:r>
+          <m:r>
+            <m:rPr>
+              <m:sty m:val="p"/>
+            </m:rPr>
+            <w:rPr>
+              <w:rFonts w:ascii="Cambria Math" w:hAnsi="Cambria Math" w:cs="Times New Roman"/>
+              <w:sz w:val="28"/>
+              <w:szCs w:val="28"/>
+              <w:lang w:val="en-GB"/>
+            </w:rPr>
+            <m:t>min</m:t>
+          </m:r>
+          <m:r>
+            <w:rPr>
+              <w:rFonts w:ascii="Cambria Math" w:hAnsi="Cambria Math" w:cs="Times New Roman"/>
+              <w:sz w:val="28"/>
+              <w:szCs w:val="28"/>
+              <w:lang w:val="en-GB"/>
+            </w:rPr>
+            <m:t>(x)</m:t>
+          </m:r>
+        </m:oMath>
+      </m:oMathPara>
+    </w:p>
+    <w:p>
+      <w:pPr>
+        <w:pStyle w:val="Heading3"/>
+        <w:rPr>
+          <w:sz w:val="32"/>
+          <w:szCs w:val="32"/>
+          <w:lang w:val="en-GB"/>
+        </w:rPr>
+      </w:pPr>
+      <w:bookmarkStart w:id="24" w:name="_Toc157762846"/>
+      <w:r>
+        <w:rPr>
+          <w:sz w:val="32"/>
+          <w:szCs w:val="32"/>
+          <w:lang w:val="en-GB"/>
+        </w:rPr>
+        <w:t>5.3.2 Interquartile Range (IQR):</w:t>
+      </w:r>
+      <w:bookmarkEnd w:id="24"/>
+    </w:p>
+    <w:p>
+      <w:pPr>
+        <w:rPr>
+          <w:rFonts w:ascii="Times New Roman" w:hAnsi="Times New Roman" w:cs="Times New Roman"/>
+          <w:sz w:val="28"/>
+          <w:szCs w:val="28"/>
+          <w:lang w:val="en-GB"/>
+        </w:rPr>
+      </w:pPr>
+      <w:r>
+        <w:rPr>
+          <w:rFonts w:ascii="Times New Roman" w:hAnsi="Times New Roman" w:cs="Times New Roman"/>
+          <w:sz w:val="28"/>
+          <w:szCs w:val="28"/>
+          <w:lang w:val="en-GB"/>
+        </w:rPr>
+        <w:t xml:space="preserve">It is the difference  between the </w:t>
+      </w:r>
+      <w:r>
+        <w:rPr>
+          <w:rFonts w:ascii="Times New Roman" w:hAnsi="Times New Roman" w:cs="Times New Roman"/>
+          <w:b/>
+          <w:bCs/>
+          <w:sz w:val="28"/>
+          <w:szCs w:val="28"/>
+          <w:lang w:val="en-GB"/>
+        </w:rPr>
+        <w:t xml:space="preserve">third quartile </w:t>
+      </w:r>
+      <w:r>
+        <w:rPr>
+          <w:rFonts w:ascii="Times New Roman" w:hAnsi="Times New Roman" w:cs="Times New Roman"/>
+          <w:sz w:val="28"/>
+          <w:szCs w:val="28"/>
+          <w:lang w:val="en-GB"/>
+        </w:rPr>
+        <w:t xml:space="preserve">and the </w:t>
+      </w:r>
+      <w:r>
+        <w:rPr>
+          <w:rFonts w:ascii="Times New Roman" w:hAnsi="Times New Roman" w:cs="Times New Roman"/>
+          <w:b/>
+          <w:bCs/>
+          <w:sz w:val="28"/>
+          <w:szCs w:val="28"/>
+          <w:lang w:val="en-GB"/>
+        </w:rPr>
+        <w:t>first quartile</w:t>
+      </w:r>
+      <w:r>
+        <w:rPr>
+          <w:rFonts w:ascii="Times New Roman" w:hAnsi="Times New Roman" w:cs="Times New Roman"/>
+          <w:sz w:val="28"/>
+          <w:szCs w:val="28"/>
+          <w:lang w:val="en-GB"/>
+        </w:rPr>
+        <w:t xml:space="preserve">. This makes it </w:t>
+      </w:r>
+      <w:r>
+        <w:rPr>
+          <w:rFonts w:ascii="Times New Roman" w:hAnsi="Times New Roman" w:cs="Times New Roman"/>
+          <w:b/>
+          <w:bCs/>
+          <w:sz w:val="28"/>
+          <w:szCs w:val="28"/>
+          <w:lang w:val="en-GB"/>
+        </w:rPr>
+        <w:t>not sensitive to outliers.</w:t>
+      </w:r>
+    </w:p>
+    <w:p>
+      <w:pPr>
+        <w:jc w:val="center"/>
+        <w:rPr>
+          <w:rFonts w:ascii="Times New Roman" w:hAnsi="Times New Roman" w:cs="Times New Roman"/>
+          <w:sz w:val="28"/>
+          <w:szCs w:val="28"/>
+          <w:lang w:val="en-GB"/>
+        </w:rPr>
+      </w:pPr>
+      <m:oMathPara>
+        <m:oMath>
+          <m:r>
+            <w:rPr>
+              <w:rFonts w:ascii="Cambria Math" w:hAnsi="Cambria Math" w:cs="Times New Roman"/>
+              <w:sz w:val="28"/>
+              <w:szCs w:val="28"/>
+              <w:lang w:val="en-GB"/>
+            </w:rPr>
+            <m:t>IQR=Q3-Q1</m:t>
+          </m:r>
+        </m:oMath>
+      </m:oMathPara>
     </w:p>
     <w:sectPr>
-      <w:footerReference w:type="default" r:id="rId12"/>
+      <w:footerReference w:type="default" r:id="rId13"/>
       <w:pgSz w:w="11906" w:h="16838"/>
       <w:pgMar w:top="1417" w:right="1701" w:bottom="1417" w:left="1701" w:header="708" w:footer="708" w:gutter="0"/>
       <w:cols w:space="708"/>
@@ -8612,6 +9467,119 @@
     </w:lvl>
   </w:abstractNum>
   <w:abstractNum w:abstractNumId="5" w15:restartNumberingAfterBreak="0">
+    <w:nsid w:val="769E4AFD"/>
+    <w:multiLevelType w:val="hybridMultilevel"/>
+    <w:tmpl w:val="04B62D38"/>
+    <w:lvl w:ilvl="0" w:tplc="0C0A0001">
+      <w:start w:val="1"/>
+      <w:numFmt w:val="bullet"/>
+      <w:lvlText w:val=""/>
+      <w:lvlJc w:val="left"/>
+      <w:pPr>
+        <w:ind w:left="720" w:hanging="360"/>
+      </w:pPr>
+      <w:rPr>
+        <w:rFonts w:ascii="Symbol" w:hAnsi="Symbol" w:hint="default"/>
+      </w:rPr>
+    </w:lvl>
+    <w:lvl w:ilvl="1" w:tplc="0C0A0003" w:tentative="1">
+      <w:start w:val="1"/>
+      <w:numFmt w:val="bullet"/>
+      <w:lvlText w:val="o"/>
+      <w:lvlJc w:val="left"/>
+      <w:pPr>
+        <w:ind w:left="1440" w:hanging="360"/>
+      </w:pPr>
+      <w:rPr>
+        <w:rFonts w:ascii="Courier New" w:hAnsi="Courier New" w:cs="Courier New" w:hint="default"/>
+      </w:rPr>
+    </w:lvl>
+    <w:lvl w:ilvl="2" w:tplc="0C0A0005" w:tentative="1">
+      <w:start w:val="1"/>
+      <w:numFmt w:val="bullet"/>
+      <w:lvlText w:val=""/>
+      <w:lvlJc w:val="left"/>
+      <w:pPr>
+        <w:ind w:left="2160" w:hanging="360"/>
+      </w:pPr>
+      <w:rPr>
+        <w:rFonts w:ascii="Wingdings" w:hAnsi="Wingdings" w:hint="default"/>
+      </w:rPr>
+    </w:lvl>
+    <w:lvl w:ilvl="3" w:tplc="0C0A0001" w:tentative="1">
+      <w:start w:val="1"/>
+      <w:numFmt w:val="bullet"/>
+      <w:lvlText w:val=""/>
+      <w:lvlJc w:val="left"/>
+      <w:pPr>
+        <w:ind w:left="2880" w:hanging="360"/>
+      </w:pPr>
+      <w:rPr>
+        <w:rFonts w:ascii="Symbol" w:hAnsi="Symbol" w:hint="default"/>
+      </w:rPr>
+    </w:lvl>
+    <w:lvl w:ilvl="4" w:tplc="0C0A0003" w:tentative="1">
+      <w:start w:val="1"/>
+      <w:numFmt w:val="bullet"/>
+      <w:lvlText w:val="o"/>
+      <w:lvlJc w:val="left"/>
+      <w:pPr>
+        <w:ind w:left="3600" w:hanging="360"/>
+      </w:pPr>
+      <w:rPr>
+        <w:rFonts w:ascii="Courier New" w:hAnsi="Courier New" w:cs="Courier New" w:hint="default"/>
+      </w:rPr>
+    </w:lvl>
+    <w:lvl w:ilvl="5" w:tplc="0C0A0005" w:tentative="1">
+      <w:start w:val="1"/>
+      <w:numFmt w:val="bullet"/>
+      <w:lvlText w:val=""/>
+      <w:lvlJc w:val="left"/>
+      <w:pPr>
+        <w:ind w:left="4320" w:hanging="360"/>
+      </w:pPr>
+      <w:rPr>
+        <w:rFonts w:ascii="Wingdings" w:hAnsi="Wingdings" w:hint="default"/>
+      </w:rPr>
+    </w:lvl>
+    <w:lvl w:ilvl="6" w:tplc="0C0A0001" w:tentative="1">
+      <w:start w:val="1"/>
+      <w:numFmt w:val="bullet"/>
+      <w:lvlText w:val=""/>
+      <w:lvlJc w:val="left"/>
+      <w:pPr>
+        <w:ind w:left="5040" w:hanging="360"/>
+      </w:pPr>
+      <w:rPr>
+        <w:rFonts w:ascii="Symbol" w:hAnsi="Symbol" w:hint="default"/>
+      </w:rPr>
+    </w:lvl>
+    <w:lvl w:ilvl="7" w:tplc="0C0A0003" w:tentative="1">
+      <w:start w:val="1"/>
+      <w:numFmt w:val="bullet"/>
+      <w:lvlText w:val="o"/>
+      <w:lvlJc w:val="left"/>
+      <w:pPr>
+        <w:ind w:left="5760" w:hanging="360"/>
+      </w:pPr>
+      <w:rPr>
+        <w:rFonts w:ascii="Courier New" w:hAnsi="Courier New" w:cs="Courier New" w:hint="default"/>
+      </w:rPr>
+    </w:lvl>
+    <w:lvl w:ilvl="8" w:tplc="0C0A0005" w:tentative="1">
+      <w:start w:val="1"/>
+      <w:numFmt w:val="bullet"/>
+      <w:lvlText w:val=""/>
+      <w:lvlJc w:val="left"/>
+      <w:pPr>
+        <w:ind w:left="6480" w:hanging="360"/>
+      </w:pPr>
+      <w:rPr>
+        <w:rFonts w:ascii="Wingdings" w:hAnsi="Wingdings" w:hint="default"/>
+      </w:rPr>
+    </w:lvl>
+  </w:abstractNum>
+  <w:abstractNum w:abstractNumId="6" w15:restartNumberingAfterBreak="0">
     <w:nsid w:val="77954FD3"/>
     <w:multiLevelType w:val="multilevel"/>
     <w:tmpl w:val="49BC0174"/>
@@ -8732,7 +9700,7 @@
       </w:rPr>
     </w:lvl>
   </w:abstractNum>
-  <w:abstractNum w:abstractNumId="6" w15:restartNumberingAfterBreak="0">
+  <w:abstractNum w:abstractNumId="7" w15:restartNumberingAfterBreak="0">
     <w:nsid w:val="7941001A"/>
     <w:multiLevelType w:val="multilevel"/>
     <w:tmpl w:val="0CF09624"/>
@@ -8845,7 +9813,7 @@
       </w:rPr>
     </w:lvl>
   </w:abstractNum>
-  <w:abstractNum w:abstractNumId="7" w15:restartNumberingAfterBreak="0">
+  <w:abstractNum w:abstractNumId="8" w15:restartNumberingAfterBreak="0">
     <w:nsid w:val="7E9E4E4F"/>
     <w:multiLevelType w:val="hybridMultilevel"/>
     <w:tmpl w:val="8D8A4CBC"/>
@@ -8958,7 +9926,7 @@
     </w:lvl>
   </w:abstractNum>
   <w:num w:numId="1" w16cid:durableId="886259098">
-    <w:abstractNumId w:val="7"/>
+    <w:abstractNumId w:val="8"/>
   </w:num>
   <w:num w:numId="2" w16cid:durableId="452361756">
     <w:abstractNumId w:val="1"/>
@@ -8967,7 +9935,7 @@
     <w:abstractNumId w:val="2"/>
   </w:num>
   <w:num w:numId="4" w16cid:durableId="1575972830">
-    <w:abstractNumId w:val="5"/>
+    <w:abstractNumId w:val="6"/>
   </w:num>
   <w:num w:numId="5" w16cid:durableId="2127579312">
     <w:abstractNumId w:val="3"/>
@@ -8976,10 +9944,13 @@
     <w:abstractNumId w:val="0"/>
   </w:num>
   <w:num w:numId="7" w16cid:durableId="1032920702">
-    <w:abstractNumId w:val="6"/>
+    <w:abstractNumId w:val="7"/>
   </w:num>
   <w:num w:numId="8" w16cid:durableId="1238057239">
     <w:abstractNumId w:val="4"/>
+  </w:num>
+  <w:num w:numId="9" w16cid:durableId="808858216">
+    <w:abstractNumId w:val="5"/>
   </w:num>
 </w:numbering>
 </file>
@@ -9777,6 +10748,16 @@
       <w:shd w:val="clear" w:color="auto" w:fill="E1DFDD"/>
     </w:rPr>
   </w:style>
+  <w:style w:type="character" w:styleId="PlaceholderText">
+    <w:name w:val="Placeholder Text"/>
+    <w:basedOn w:val="DefaultParagraphFont"/>
+    <w:uiPriority w:val="99"/>
+    <w:semiHidden/>
+    <w:rsid w:val="00130344"/>
+    <w:rPr>
+      <w:color w:val="666666"/>
+    </w:rPr>
+  </w:style>
 </w:styles>
 </file>
 

</xml_diff>